<commit_message>
Doku, die 2. + Kommentare
</commit_message>
<xml_diff>
--- a/Doku/GDV_OpenGL.docx
+++ b/Doku/GDV_OpenGL.docx
@@ -1,10 +1,10 @@
 
 <file path=word/document.xml><?xml version="1.0" encoding="utf-8"?>
-<w:document xmlns:wpc="http://schemas.microsoft.com/office/word/2010/wordprocessingCanvas" xmlns:mc="http://schemas.openxmlformats.org/markup-compatibility/2006" xmlns:o="urn:schemas-microsoft-com:office:office" xmlns:r="http://schemas.openxmlformats.org/officeDocument/2006/relationships" xmlns:m="http://schemas.openxmlformats.org/officeDocument/2006/math" xmlns:v="urn:schemas-microsoft-com:vml" xmlns:wp14="http://schemas.microsoft.com/office/word/2010/wordprocessingDrawing" xmlns:wp="http://schemas.openxmlformats.org/drawingml/2006/wordprocessingDrawing" xmlns:w10="urn:schemas-microsoft-com:office:word" xmlns:w="http://schemas.openxmlformats.org/wordprocessingml/2006/main" xmlns:w14="http://schemas.microsoft.com/office/word/2010/wordml" xmlns:w15="http://schemas.microsoft.com/office/word/2012/wordml" xmlns:wpg="http://schemas.microsoft.com/office/word/2010/wordprocessingGroup" xmlns:wpi="http://schemas.microsoft.com/office/word/2010/wordprocessingInk" xmlns:wne="http://schemas.microsoft.com/office/word/2006/wordml" xmlns:wps="http://schemas.microsoft.com/office/word/2010/wordprocessingShape" mc:Ignorable="w14 w15 wp14">
+<w:document xmlns:wpc="http://schemas.microsoft.com/office/word/2010/wordprocessingCanvas" xmlns:mc="http://schemas.openxmlformats.org/markup-compatibility/2006" xmlns:o="urn:schemas-microsoft-com:office:office" xmlns:r="http://schemas.openxmlformats.org/officeDocument/2006/relationships" xmlns:m="http://schemas.openxmlformats.org/officeDocument/2006/math" xmlns:v="urn:schemas-microsoft-com:vml" xmlns:wp14="http://schemas.microsoft.com/office/word/2010/wordprocessingDrawing" xmlns:wp="http://schemas.openxmlformats.org/drawingml/2006/wordprocessingDrawing" xmlns:w10="urn:schemas-microsoft-com:office:word" xmlns:w="http://schemas.openxmlformats.org/wordprocessingml/2006/main" xmlns:w14="http://schemas.microsoft.com/office/word/2010/wordml" xmlns:wpg="http://schemas.microsoft.com/office/word/2010/wordprocessingGroup" xmlns:wpi="http://schemas.microsoft.com/office/word/2010/wordprocessingInk" xmlns:wne="http://schemas.microsoft.com/office/word/2006/wordml" xmlns:wps="http://schemas.microsoft.com/office/word/2010/wordprocessingShape" mc:Ignorable="w14 wp14">
   <w:body>
     <w:p>
       <w:pPr>
-        <w:pStyle w:val="Title"/>
+        <w:pStyle w:val="Titel"/>
       </w:pPr>
       <w:r>
         <w:t>GDV OpenGL-Praktikum</w:t>
@@ -12,7 +12,7 @@
     </w:p>
     <w:p>
       <w:pPr>
-        <w:pStyle w:val="Subtitle"/>
+        <w:pStyle w:val="Untertitel"/>
       </w:pPr>
       <w:r>
         <w:t>Bastian Kreuzer (734877), Adrian Müller (734922)</w:t>
@@ -20,7 +20,7 @@
     </w:p>
     <w:p>
       <w:pPr>
-        <w:pStyle w:val="Heading1"/>
+        <w:pStyle w:val="berschrift1"/>
       </w:pPr>
       <w:r>
         <w:t>Übersicht</w:t>
@@ -28,7 +28,7 @@
     </w:p>
     <w:p>
       <w:pPr>
-        <w:pStyle w:val="ListParagraph"/>
+        <w:pStyle w:val="Listenabsatz"/>
         <w:numPr>
           <w:ilvl w:val="0"/>
           <w:numId w:val="1"/>
@@ -40,7 +40,7 @@
     </w:p>
     <w:p>
       <w:pPr>
-        <w:pStyle w:val="ListParagraph"/>
+        <w:pStyle w:val="Listenabsatz"/>
         <w:numPr>
           <w:ilvl w:val="0"/>
           <w:numId w:val="1"/>
@@ -83,16 +83,16 @@
             <v:path o:extrusionok="f" gradientshapeok="t" o:connecttype="rect"/>
             <o:lock v:ext="edit" aspectratio="t"/>
           </v:shapetype>
-          <v:shape id="_x0000_i1025" type="#_x0000_t75" style="width:345pt;height:267.75pt" o:ole="">
-            <v:imagedata r:id="rId5" o:title=""/>
+          <v:shape id="_x0000_i1025" type="#_x0000_t75" style="width:345pt;height:267.6pt" o:ole="">
+            <v:imagedata r:id="rId7" o:title=""/>
           </v:shape>
-          <o:OLEObject Type="Embed" ProgID="Visio.Drawing.15" ShapeID="_x0000_i1025" DrawAspect="Content" ObjectID="_1492540085" r:id="rId6"/>
+          <o:OLEObject Type="Embed" ProgID="Visio.Drawing.15" ShapeID="_x0000_i1025" DrawAspect="Content" ObjectID="_1492545348" r:id="rId8"/>
         </w:object>
       </w:r>
     </w:p>
     <w:p>
       <w:pPr>
-        <w:pStyle w:val="Heading1"/>
+        <w:pStyle w:val="berschrift1"/>
       </w:pPr>
       <w:r>
         <w:t>Features</w:t>
@@ -100,12 +100,7 @@
     </w:p>
     <w:p>
       <w:pPr>
-        <w:pStyle w:val="Heading2"/>
-        <w:numPr>
-          <w:ilvl w:val="1"/>
-          <w:numId w:val="3"/>
-        </w:numPr>
-        <w:ind w:left="0"/>
+        <w:pStyle w:val="berschrift2"/>
       </w:pPr>
       <w:r>
         <w:t>Texturen</w:t>
@@ -118,7 +113,7 @@
     </w:p>
     <w:p>
       <w:pPr>
-        <w:pStyle w:val="Heading3"/>
+        <w:pStyle w:val="berschrift3"/>
       </w:pPr>
       <w:proofErr w:type="spellStart"/>
       <w:r>
@@ -127,17 +122,77 @@
       <w:proofErr w:type="spellEnd"/>
     </w:p>
     <w:p>
-      <w:r>
+      <w:proofErr w:type="spellStart"/>
+      <w:r>
+        <w:t>Mipmaps</w:t>
+      </w:r>
+      <w:proofErr w:type="spellEnd"/>
+      <w:r>
+        <w:t xml:space="preserve"> sind erforderlich, um zu verhindern, dass Texturen bei Animationen rauschen, wenn sie kleiner dargestellt werden, als ihre Originalauflösung vorgibt. Daher speichert man neben der eigentlichen Textur auch verkleinerte Versionen des gleichen Bildes ab – üblicherweise jeweils halb so groß, wie die vorhergegangene Stufe, bis zur Auflösung 1x1 Pixel herunter. Beim Rendern sucht sich die Grafikkarte die geeignetste Auflösung aus. </w:t>
+      </w:r>
+    </w:p>
+    <w:p>
+      <w:pPr>
+        <w:keepNext/>
+      </w:pPr>
+      <w:r>
+        <w:lastRenderedPageBreak/>
         <w:pict>
-          <v:shape id="_x0000_i1026" type="#_x0000_t75" style="width:453pt;height:227.25pt">
-            <v:imagedata r:id="rId7" o:title="MipMaps"/>
+          <v:shape id="_x0000_i1026" type="#_x0000_t75" style="width:453pt;height:226.8pt">
+            <v:imagedata r:id="rId9" o:title="MipMaps"/>
           </v:shape>
         </w:pict>
       </w:r>
+    </w:p>
+    <w:p>
+      <w:pPr>
+        <w:pStyle w:val="Beschriftung"/>
+      </w:pPr>
+      <w:r>
+        <w:t xml:space="preserve">Abbildung </w:t>
+      </w:r>
+      <w:fldSimple w:instr=" SEQ Abbildung \* ARABIC ">
+        <w:r>
+          <w:rPr>
+            <w:noProof/>
+          </w:rPr>
+          <w:t>1</w:t>
+        </w:r>
+      </w:fldSimple>
+      <w:r>
+        <w:t>:</w:t>
+      </w:r>
+      <w:r>
+        <w:t xml:space="preserve"> Die verwendete Testtextur und die dazu erzeugten MIPMAPs</w:t>
+      </w:r>
+    </w:p>
+    <w:p>
+      <w:pPr>
+        <w:pStyle w:val="berschrift3"/>
+      </w:pPr>
+      <w:proofErr w:type="spellStart"/>
+      <w:r>
+        <w:t>DirectDrawSurface</w:t>
+      </w:r>
+      <w:proofErr w:type="spellEnd"/>
+      <w:r>
+        <w:t xml:space="preserve"> (DDS)-Dateiformat, S3TC-Komprimierung</w:t>
+      </w:r>
+    </w:p>
+    <w:p>
+      <w:r>
+        <w:t>Das DDS-Dateiformat ist ein von Microsoft für seine Schnittstelle DirectX entworfenes Dateiformat zur Speicherung von Texturen, die für 3D-Rendering verwendet werden. Im Vergleich zu herkömmlichen Formaten, wie PNG oder JPEG, unterstützt es u.a. das Speichern von MIPMAPs, definiert aber kein eigenes Komprimierungsverfahren.</w:t>
+      </w:r>
+    </w:p>
+    <w:p>
+      <w:r>
+        <w:t>Zur Komprimierung verwenden wir daher die S3TC-Komprimierungen (auch bekannt als DXT1-5, wie Microsoft die Algorithmen in DDS nennt). Der Vorteil dieser Komprimierungsverfahren ist, dass Grafikkarten aller verbreiteten Hersteller das Format in Hardware ohne Zeitverlust dekomprimieren können, was auch die Implementierung des Entkomprimierens überflüssig macht, weil das Bild komprimiert an die Grafikkarte übertragen werden kann.</w:t>
+      </w:r>
+    </w:p>
+    <w:p>
       <w:bookmarkStart w:id="0" w:name="_GoBack"/>
       <w:bookmarkEnd w:id="0"/>
     </w:p>
-    <w:p/>
     <w:sectPr>
       <w:pgSz w:w="11906" w:h="16838"/>
       <w:pgMar w:top="1417" w:right="1417" w:bottom="1134" w:left="1417" w:header="708" w:footer="708" w:gutter="0"/>
@@ -149,7 +204,7 @@
 </file>
 
 <file path=word/numbering.xml><?xml version="1.0" encoding="utf-8"?>
-<w:numbering xmlns:wpc="http://schemas.microsoft.com/office/word/2010/wordprocessingCanvas" xmlns:mc="http://schemas.openxmlformats.org/markup-compatibility/2006" xmlns:o="urn:schemas-microsoft-com:office:office" xmlns:r="http://schemas.openxmlformats.org/officeDocument/2006/relationships" xmlns:m="http://schemas.openxmlformats.org/officeDocument/2006/math" xmlns:v="urn:schemas-microsoft-com:vml" xmlns:wp14="http://schemas.microsoft.com/office/word/2010/wordprocessingDrawing" xmlns:wp="http://schemas.openxmlformats.org/drawingml/2006/wordprocessingDrawing" xmlns:w10="urn:schemas-microsoft-com:office:word" xmlns:w="http://schemas.openxmlformats.org/wordprocessingml/2006/main" xmlns:w14="http://schemas.microsoft.com/office/word/2010/wordml" xmlns:w15="http://schemas.microsoft.com/office/word/2012/wordml" xmlns:wpg="http://schemas.microsoft.com/office/word/2010/wordprocessingGroup" xmlns:wpi="http://schemas.microsoft.com/office/word/2010/wordprocessingInk" xmlns:wne="http://schemas.microsoft.com/office/word/2006/wordml" xmlns:wps="http://schemas.microsoft.com/office/word/2010/wordprocessingShape" mc:Ignorable="w14 w15 wp14">
+<w:numbering xmlns:wpc="http://schemas.microsoft.com/office/word/2010/wordprocessingCanvas" xmlns:mc="http://schemas.openxmlformats.org/markup-compatibility/2006" xmlns:o="urn:schemas-microsoft-com:office:office" xmlns:r="http://schemas.openxmlformats.org/officeDocument/2006/relationships" xmlns:m="http://schemas.openxmlformats.org/officeDocument/2006/math" xmlns:v="urn:schemas-microsoft-com:vml" xmlns:wp14="http://schemas.microsoft.com/office/word/2010/wordprocessingDrawing" xmlns:wp="http://schemas.openxmlformats.org/drawingml/2006/wordprocessingDrawing" xmlns:w10="urn:schemas-microsoft-com:office:word" xmlns:w="http://schemas.openxmlformats.org/wordprocessingml/2006/main" xmlns:w14="http://schemas.microsoft.com/office/word/2010/wordml" xmlns:wpg="http://schemas.microsoft.com/office/word/2010/wordprocessingGroup" xmlns:wpi="http://schemas.microsoft.com/office/word/2010/wordprocessingInk" xmlns:wne="http://schemas.microsoft.com/office/word/2006/wordml" xmlns:wps="http://schemas.microsoft.com/office/word/2010/wordprocessingShape" mc:Ignorable="w14 wp14">
   <w:abstractNum w:abstractNumId="0">
     <w:nsid w:val="07EA46DF"/>
     <w:multiLevelType w:val="hybridMultilevel"/>
@@ -239,20 +294,21 @@
   <w:abstractNum w:abstractNumId="1">
     <w:nsid w:val="20B460ED"/>
     <w:multiLevelType w:val="hybridMultilevel"/>
-    <w:tmpl w:val="908260AC"/>
+    <w:tmpl w:val="9292757C"/>
     <w:lvl w:ilvl="0" w:tplc="1A0A68DE">
       <w:start w:val="1"/>
       <w:numFmt w:val="decimal"/>
-      <w:pStyle w:val="Heading1"/>
+      <w:pStyle w:val="berschrift1"/>
       <w:lvlText w:val="%1."/>
       <w:lvlJc w:val="left"/>
       <w:pPr>
         <w:ind w:left="720" w:hanging="360"/>
       </w:pPr>
     </w:lvl>
-    <w:lvl w:ilvl="1" w:tplc="0407000F">
+    <w:lvl w:ilvl="1" w:tplc="A872A54C">
       <w:start w:val="1"/>
       <w:numFmt w:val="decimal"/>
+      <w:pStyle w:val="berschrift2"/>
       <w:lvlText w:val="%2."/>
       <w:lvlJc w:val="left"/>
       <w:pPr>
@@ -449,7 +505,7 @@
 </file>
 
 <file path=word/styles.xml><?xml version="1.0" encoding="utf-8"?>
-<w:styles xmlns:mc="http://schemas.openxmlformats.org/markup-compatibility/2006" xmlns:r="http://schemas.openxmlformats.org/officeDocument/2006/relationships" xmlns:w="http://schemas.openxmlformats.org/wordprocessingml/2006/main" xmlns:w14="http://schemas.microsoft.com/office/word/2010/wordml" xmlns:w15="http://schemas.microsoft.com/office/word/2012/wordml" mc:Ignorable="w14 w15">
+<w:styles xmlns:mc="http://schemas.openxmlformats.org/markup-compatibility/2006" xmlns:r="http://schemas.openxmlformats.org/officeDocument/2006/relationships" xmlns:w="http://schemas.openxmlformats.org/wordprocessingml/2006/main" xmlns:w14="http://schemas.microsoft.com/office/word/2010/wordml" mc:Ignorable="w14">
   <w:docDefaults>
     <w:rPrDefault>
       <w:rPr>
@@ -465,388 +521,154 @@
       </w:pPr>
     </w:pPrDefault>
   </w:docDefaults>
-  <w:latentStyles w:defLockedState="0" w:defUIPriority="99" w:defSemiHidden="0" w:defUnhideWhenUsed="0" w:defQFormat="0" w:count="371">
-    <w:lsdException w:name="Normal" w:uiPriority="0" w:qFormat="1"/>
-    <w:lsdException w:name="heading 1" w:uiPriority="9" w:qFormat="1"/>
-    <w:lsdException w:name="heading 2" w:semiHidden="1" w:uiPriority="9" w:unhideWhenUsed="1" w:qFormat="1"/>
-    <w:lsdException w:name="heading 3" w:semiHidden="1" w:uiPriority="9" w:unhideWhenUsed="1" w:qFormat="1"/>
-    <w:lsdException w:name="heading 4" w:semiHidden="1" w:uiPriority="9" w:unhideWhenUsed="1" w:qFormat="1"/>
-    <w:lsdException w:name="heading 5" w:semiHidden="1" w:uiPriority="9" w:unhideWhenUsed="1" w:qFormat="1"/>
-    <w:lsdException w:name="heading 6" w:semiHidden="1" w:uiPriority="9" w:unhideWhenUsed="1" w:qFormat="1"/>
-    <w:lsdException w:name="heading 7" w:semiHidden="1" w:uiPriority="9" w:unhideWhenUsed="1" w:qFormat="1"/>
-    <w:lsdException w:name="heading 8" w:semiHidden="1" w:uiPriority="9" w:unhideWhenUsed="1" w:qFormat="1"/>
-    <w:lsdException w:name="heading 9" w:semiHidden="1" w:uiPriority="9" w:unhideWhenUsed="1" w:qFormat="1"/>
-    <w:lsdException w:name="index 1" w:semiHidden="1" w:unhideWhenUsed="1"/>
-    <w:lsdException w:name="index 2" w:semiHidden="1" w:unhideWhenUsed="1"/>
-    <w:lsdException w:name="index 3" w:semiHidden="1" w:unhideWhenUsed="1"/>
-    <w:lsdException w:name="index 4" w:semiHidden="1" w:unhideWhenUsed="1"/>
-    <w:lsdException w:name="index 5" w:semiHidden="1" w:unhideWhenUsed="1"/>
-    <w:lsdException w:name="index 6" w:semiHidden="1" w:unhideWhenUsed="1"/>
-    <w:lsdException w:name="index 7" w:semiHidden="1" w:unhideWhenUsed="1"/>
-    <w:lsdException w:name="index 8" w:semiHidden="1" w:unhideWhenUsed="1"/>
-    <w:lsdException w:name="index 9" w:semiHidden="1" w:unhideWhenUsed="1"/>
-    <w:lsdException w:name="toc 1" w:semiHidden="1" w:uiPriority="39" w:unhideWhenUsed="1"/>
-    <w:lsdException w:name="toc 2" w:semiHidden="1" w:uiPriority="39" w:unhideWhenUsed="1"/>
-    <w:lsdException w:name="toc 3" w:semiHidden="1" w:uiPriority="39" w:unhideWhenUsed="1"/>
-    <w:lsdException w:name="toc 4" w:semiHidden="1" w:uiPriority="39" w:unhideWhenUsed="1"/>
-    <w:lsdException w:name="toc 5" w:semiHidden="1" w:uiPriority="39" w:unhideWhenUsed="1"/>
-    <w:lsdException w:name="toc 6" w:semiHidden="1" w:uiPriority="39" w:unhideWhenUsed="1"/>
-    <w:lsdException w:name="toc 7" w:semiHidden="1" w:uiPriority="39" w:unhideWhenUsed="1"/>
-    <w:lsdException w:name="toc 8" w:semiHidden="1" w:uiPriority="39" w:unhideWhenUsed="1"/>
-    <w:lsdException w:name="toc 9" w:semiHidden="1" w:uiPriority="39" w:unhideWhenUsed="1"/>
-    <w:lsdException w:name="Normal Indent" w:semiHidden="1" w:unhideWhenUsed="1"/>
-    <w:lsdException w:name="footnote text" w:semiHidden="1" w:unhideWhenUsed="1"/>
-    <w:lsdException w:name="annotation text" w:semiHidden="1" w:unhideWhenUsed="1"/>
-    <w:lsdException w:name="header" w:semiHidden="1" w:unhideWhenUsed="1"/>
-    <w:lsdException w:name="footer" w:semiHidden="1" w:unhideWhenUsed="1"/>
-    <w:lsdException w:name="index heading" w:semiHidden="1" w:unhideWhenUsed="1"/>
-    <w:lsdException w:name="caption" w:semiHidden="1" w:uiPriority="35" w:unhideWhenUsed="1" w:qFormat="1"/>
-    <w:lsdException w:name="table of figures" w:semiHidden="1" w:unhideWhenUsed="1"/>
-    <w:lsdException w:name="envelope address" w:semiHidden="1" w:unhideWhenUsed="1"/>
-    <w:lsdException w:name="envelope return" w:semiHidden="1" w:unhideWhenUsed="1"/>
-    <w:lsdException w:name="footnote reference" w:semiHidden="1" w:unhideWhenUsed="1"/>
-    <w:lsdException w:name="annotation reference" w:semiHidden="1" w:unhideWhenUsed="1"/>
-    <w:lsdException w:name="line number" w:semiHidden="1" w:unhideWhenUsed="1"/>
-    <w:lsdException w:name="page number" w:semiHidden="1" w:unhideWhenUsed="1"/>
-    <w:lsdException w:name="endnote reference" w:semiHidden="1" w:unhideWhenUsed="1"/>
-    <w:lsdException w:name="endnote text" w:semiHidden="1" w:unhideWhenUsed="1"/>
-    <w:lsdException w:name="table of authorities" w:semiHidden="1" w:unhideWhenUsed="1"/>
-    <w:lsdException w:name="macro" w:semiHidden="1" w:unhideWhenUsed="1"/>
-    <w:lsdException w:name="toa heading" w:semiHidden="1" w:unhideWhenUsed="1"/>
-    <w:lsdException w:name="List" w:semiHidden="1" w:unhideWhenUsed="1"/>
-    <w:lsdException w:name="List Bullet" w:semiHidden="1" w:unhideWhenUsed="1"/>
-    <w:lsdException w:name="List Number" w:semiHidden="1" w:unhideWhenUsed="1"/>
-    <w:lsdException w:name="List 2" w:semiHidden="1" w:unhideWhenUsed="1"/>
-    <w:lsdException w:name="List 3" w:semiHidden="1" w:unhideWhenUsed="1"/>
-    <w:lsdException w:name="List 4" w:semiHidden="1" w:unhideWhenUsed="1"/>
-    <w:lsdException w:name="List 5" w:semiHidden="1" w:unhideWhenUsed="1"/>
-    <w:lsdException w:name="List Bullet 2" w:semiHidden="1" w:unhideWhenUsed="1"/>
-    <w:lsdException w:name="List Bullet 3" w:semiHidden="1" w:unhideWhenUsed="1"/>
-    <w:lsdException w:name="List Bullet 4" w:semiHidden="1" w:unhideWhenUsed="1"/>
-    <w:lsdException w:name="List Bullet 5" w:semiHidden="1" w:unhideWhenUsed="1"/>
-    <w:lsdException w:name="List Number 2" w:semiHidden="1" w:unhideWhenUsed="1"/>
-    <w:lsdException w:name="List Number 3" w:semiHidden="1" w:unhideWhenUsed="1"/>
-    <w:lsdException w:name="List Number 4" w:semiHidden="1" w:unhideWhenUsed="1"/>
-    <w:lsdException w:name="List Number 5" w:semiHidden="1" w:unhideWhenUsed="1"/>
-    <w:lsdException w:name="Title" w:uiPriority="10" w:qFormat="1"/>
-    <w:lsdException w:name="Closing" w:semiHidden="1" w:unhideWhenUsed="1"/>
-    <w:lsdException w:name="Signature" w:semiHidden="1" w:unhideWhenUsed="1"/>
-    <w:lsdException w:name="Default Paragraph Font" w:semiHidden="1" w:uiPriority="1" w:unhideWhenUsed="1"/>
-    <w:lsdException w:name="Body Text" w:semiHidden="1" w:unhideWhenUsed="1"/>
-    <w:lsdException w:name="Body Text Indent" w:semiHidden="1" w:unhideWhenUsed="1"/>
-    <w:lsdException w:name="List Continue" w:semiHidden="1" w:unhideWhenUsed="1"/>
-    <w:lsdException w:name="List Continue 2" w:semiHidden="1" w:unhideWhenUsed="1"/>
-    <w:lsdException w:name="List Continue 3" w:semiHidden="1" w:unhideWhenUsed="1"/>
-    <w:lsdException w:name="List Continue 4" w:semiHidden="1" w:unhideWhenUsed="1"/>
-    <w:lsdException w:name="List Continue 5" w:semiHidden="1" w:unhideWhenUsed="1"/>
-    <w:lsdException w:name="Message Header" w:semiHidden="1" w:unhideWhenUsed="1"/>
-    <w:lsdException w:name="Subtitle" w:uiPriority="11" w:qFormat="1"/>
-    <w:lsdException w:name="Salutation" w:semiHidden="1" w:unhideWhenUsed="1"/>
-    <w:lsdException w:name="Date" w:semiHidden="1" w:unhideWhenUsed="1"/>
-    <w:lsdException w:name="Body Text First Indent" w:semiHidden="1" w:unhideWhenUsed="1"/>
-    <w:lsdException w:name="Body Text First Indent 2" w:semiHidden="1" w:unhideWhenUsed="1"/>
-    <w:lsdException w:name="Note Heading" w:semiHidden="1" w:unhideWhenUsed="1"/>
-    <w:lsdException w:name="Body Text 2" w:semiHidden="1" w:unhideWhenUsed="1"/>
-    <w:lsdException w:name="Body Text 3" w:semiHidden="1" w:unhideWhenUsed="1"/>
-    <w:lsdException w:name="Body Text Indent 2" w:semiHidden="1" w:unhideWhenUsed="1"/>
-    <w:lsdException w:name="Body Text Indent 3" w:semiHidden="1" w:unhideWhenUsed="1"/>
-    <w:lsdException w:name="Block Text" w:semiHidden="1" w:unhideWhenUsed="1"/>
-    <w:lsdException w:name="Hyperlink" w:semiHidden="1" w:unhideWhenUsed="1"/>
-    <w:lsdException w:name="FollowedHyperlink" w:semiHidden="1" w:unhideWhenUsed="1"/>
-    <w:lsdException w:name="Strong" w:uiPriority="22" w:qFormat="1"/>
-    <w:lsdException w:name="Emphasis" w:uiPriority="20" w:qFormat="1"/>
-    <w:lsdException w:name="Document Map" w:semiHidden="1" w:unhideWhenUsed="1"/>
-    <w:lsdException w:name="Plain Text" w:semiHidden="1" w:unhideWhenUsed="1"/>
-    <w:lsdException w:name="E-mail Signature" w:semiHidden="1" w:unhideWhenUsed="1"/>
-    <w:lsdException w:name="HTML Top of Form" w:semiHidden="1" w:unhideWhenUsed="1"/>
-    <w:lsdException w:name="HTML Bottom of Form" w:semiHidden="1" w:unhideWhenUsed="1"/>
-    <w:lsdException w:name="Normal (Web)" w:semiHidden="1" w:unhideWhenUsed="1"/>
-    <w:lsdException w:name="HTML Acronym" w:semiHidden="1" w:unhideWhenUsed="1"/>
-    <w:lsdException w:name="HTML Address" w:semiHidden="1" w:unhideWhenUsed="1"/>
-    <w:lsdException w:name="HTML Cite" w:semiHidden="1" w:unhideWhenUsed="1"/>
-    <w:lsdException w:name="HTML Code" w:semiHidden="1" w:unhideWhenUsed="1"/>
-    <w:lsdException w:name="HTML Definition" w:semiHidden="1" w:unhideWhenUsed="1"/>
-    <w:lsdException w:name="HTML Keyboard" w:semiHidden="1" w:unhideWhenUsed="1"/>
-    <w:lsdException w:name="HTML Preformatted" w:semiHidden="1" w:unhideWhenUsed="1"/>
-    <w:lsdException w:name="HTML Sample" w:semiHidden="1" w:unhideWhenUsed="1"/>
-    <w:lsdException w:name="HTML Typewriter" w:semiHidden="1" w:unhideWhenUsed="1"/>
-    <w:lsdException w:name="HTML Variable" w:semiHidden="1" w:unhideWhenUsed="1"/>
-    <w:lsdException w:name="Normal Table" w:semiHidden="1" w:unhideWhenUsed="1"/>
-    <w:lsdException w:name="annotation subject" w:semiHidden="1" w:unhideWhenUsed="1"/>
-    <w:lsdException w:name="No List" w:semiHidden="1" w:unhideWhenUsed="1"/>
-    <w:lsdException w:name="Outline List 1" w:semiHidden="1" w:unhideWhenUsed="1"/>
-    <w:lsdException w:name="Outline List 2" w:semiHidden="1" w:unhideWhenUsed="1"/>
-    <w:lsdException w:name="Outline List 3" w:semiHidden="1" w:unhideWhenUsed="1"/>
-    <w:lsdException w:name="Table Simple 1" w:semiHidden="1" w:unhideWhenUsed="1"/>
-    <w:lsdException w:name="Table Simple 2" w:semiHidden="1" w:unhideWhenUsed="1"/>
-    <w:lsdException w:name="Table Simple 3" w:semiHidden="1" w:unhideWhenUsed="1"/>
-    <w:lsdException w:name="Table Classic 1" w:semiHidden="1" w:unhideWhenUsed="1"/>
-    <w:lsdException w:name="Table Classic 2" w:semiHidden="1" w:unhideWhenUsed="1"/>
-    <w:lsdException w:name="Table Classic 3" w:semiHidden="1" w:unhideWhenUsed="1"/>
-    <w:lsdException w:name="Table Classic 4" w:semiHidden="1" w:unhideWhenUsed="1"/>
-    <w:lsdException w:name="Table Colorful 1" w:semiHidden="1" w:unhideWhenUsed="1"/>
-    <w:lsdException w:name="Table Colorful 2" w:semiHidden="1" w:unhideWhenUsed="1"/>
-    <w:lsdException w:name="Table Colorful 3" w:semiHidden="1" w:unhideWhenUsed="1"/>
-    <w:lsdException w:name="Table Columns 1" w:semiHidden="1" w:unhideWhenUsed="1"/>
-    <w:lsdException w:name="Table Columns 2" w:semiHidden="1" w:unhideWhenUsed="1"/>
-    <w:lsdException w:name="Table Columns 3" w:semiHidden="1" w:unhideWhenUsed="1"/>
-    <w:lsdException w:name="Table Columns 4" w:semiHidden="1" w:unhideWhenUsed="1"/>
-    <w:lsdException w:name="Table Columns 5" w:semiHidden="1" w:unhideWhenUsed="1"/>
-    <w:lsdException w:name="Table Grid 1" w:semiHidden="1" w:unhideWhenUsed="1"/>
-    <w:lsdException w:name="Table Grid 2" w:semiHidden="1" w:unhideWhenUsed="1"/>
-    <w:lsdException w:name="Table Grid 3" w:semiHidden="1" w:unhideWhenUsed="1"/>
-    <w:lsdException w:name="Table Grid 4" w:semiHidden="1" w:unhideWhenUsed="1"/>
-    <w:lsdException w:name="Table Grid 5" w:semiHidden="1" w:unhideWhenUsed="1"/>
-    <w:lsdException w:name="Table Grid 6" w:semiHidden="1" w:unhideWhenUsed="1"/>
-    <w:lsdException w:name="Table Grid 7" w:semiHidden="1" w:unhideWhenUsed="1"/>
-    <w:lsdException w:name="Table Grid 8" w:semiHidden="1" w:unhideWhenUsed="1"/>
-    <w:lsdException w:name="Table List 1" w:semiHidden="1" w:unhideWhenUsed="1"/>
-    <w:lsdException w:name="Table List 2" w:semiHidden="1" w:unhideWhenUsed="1"/>
-    <w:lsdException w:name="Table List 3" w:semiHidden="1" w:unhideWhenUsed="1"/>
-    <w:lsdException w:name="Table List 4" w:semiHidden="1" w:unhideWhenUsed="1"/>
-    <w:lsdException w:name="Table List 5" w:semiHidden="1" w:unhideWhenUsed="1"/>
-    <w:lsdException w:name="Table List 6" w:semiHidden="1" w:unhideWhenUsed="1"/>
-    <w:lsdException w:name="Table List 7" w:semiHidden="1" w:unhideWhenUsed="1"/>
-    <w:lsdException w:name="Table List 8" w:semiHidden="1" w:unhideWhenUsed="1"/>
-    <w:lsdException w:name="Table 3D effects 1" w:semiHidden="1" w:unhideWhenUsed="1"/>
-    <w:lsdException w:name="Table 3D effects 2" w:semiHidden="1" w:unhideWhenUsed="1"/>
-    <w:lsdException w:name="Table 3D effects 3" w:semiHidden="1" w:unhideWhenUsed="1"/>
-    <w:lsdException w:name="Table Contemporary" w:semiHidden="1" w:unhideWhenUsed="1"/>
-    <w:lsdException w:name="Table Elegant" w:semiHidden="1" w:unhideWhenUsed="1"/>
-    <w:lsdException w:name="Table Professional" w:semiHidden="1" w:unhideWhenUsed="1"/>
-    <w:lsdException w:name="Table Subtle 1" w:semiHidden="1" w:unhideWhenUsed="1"/>
-    <w:lsdException w:name="Table Subtle 2" w:semiHidden="1" w:unhideWhenUsed="1"/>
-    <w:lsdException w:name="Table Web 1" w:semiHidden="1" w:unhideWhenUsed="1"/>
-    <w:lsdException w:name="Table Web 2" w:semiHidden="1" w:unhideWhenUsed="1"/>
-    <w:lsdException w:name="Table Web 3" w:semiHidden="1" w:unhideWhenUsed="1"/>
-    <w:lsdException w:name="Balloon Text" w:semiHidden="1" w:unhideWhenUsed="1"/>
-    <w:lsdException w:name="Table Grid" w:uiPriority="39"/>
-    <w:lsdException w:name="Table Theme" w:semiHidden="1" w:unhideWhenUsed="1"/>
-    <w:lsdException w:name="Placeholder Text" w:semiHidden="1"/>
-    <w:lsdException w:name="No Spacing" w:uiPriority="1" w:qFormat="1"/>
-    <w:lsdException w:name="Light Shading" w:uiPriority="60"/>
-    <w:lsdException w:name="Light List" w:uiPriority="61"/>
-    <w:lsdException w:name="Light Grid" w:uiPriority="62"/>
-    <w:lsdException w:name="Medium Shading 1" w:uiPriority="63"/>
-    <w:lsdException w:name="Medium Shading 2" w:uiPriority="64"/>
-    <w:lsdException w:name="Medium List 1" w:uiPriority="65"/>
-    <w:lsdException w:name="Medium List 2" w:uiPriority="66"/>
-    <w:lsdException w:name="Medium Grid 1" w:uiPriority="67"/>
-    <w:lsdException w:name="Medium Grid 2" w:uiPriority="68"/>
-    <w:lsdException w:name="Medium Grid 3" w:uiPriority="69"/>
-    <w:lsdException w:name="Dark List" w:uiPriority="70"/>
-    <w:lsdException w:name="Colorful Shading" w:uiPriority="71"/>
-    <w:lsdException w:name="Colorful List" w:uiPriority="72"/>
-    <w:lsdException w:name="Colorful Grid" w:uiPriority="73"/>
-    <w:lsdException w:name="Light Shading Accent 1" w:uiPriority="60"/>
-    <w:lsdException w:name="Light List Accent 1" w:uiPriority="61"/>
-    <w:lsdException w:name="Light Grid Accent 1" w:uiPriority="62"/>
-    <w:lsdException w:name="Medium Shading 1 Accent 1" w:uiPriority="63"/>
-    <w:lsdException w:name="Medium Shading 2 Accent 1" w:uiPriority="64"/>
-    <w:lsdException w:name="Medium List 1 Accent 1" w:uiPriority="65"/>
-    <w:lsdException w:name="Revision" w:semiHidden="1"/>
-    <w:lsdException w:name="List Paragraph" w:uiPriority="34" w:qFormat="1"/>
-    <w:lsdException w:name="Quote" w:uiPriority="29" w:qFormat="1"/>
-    <w:lsdException w:name="Intense Quote" w:uiPriority="30" w:qFormat="1"/>
-    <w:lsdException w:name="Medium List 2 Accent 1" w:uiPriority="66"/>
-    <w:lsdException w:name="Medium Grid 1 Accent 1" w:uiPriority="67"/>
-    <w:lsdException w:name="Medium Grid 2 Accent 1" w:uiPriority="68"/>
-    <w:lsdException w:name="Medium Grid 3 Accent 1" w:uiPriority="69"/>
-    <w:lsdException w:name="Dark List Accent 1" w:uiPriority="70"/>
-    <w:lsdException w:name="Colorful Shading Accent 1" w:uiPriority="71"/>
-    <w:lsdException w:name="Colorful List Accent 1" w:uiPriority="72"/>
-    <w:lsdException w:name="Colorful Grid Accent 1" w:uiPriority="73"/>
-    <w:lsdException w:name="Light Shading Accent 2" w:uiPriority="60"/>
-    <w:lsdException w:name="Light List Accent 2" w:uiPriority="61"/>
-    <w:lsdException w:name="Light Grid Accent 2" w:uiPriority="62"/>
-    <w:lsdException w:name="Medium Shading 1 Accent 2" w:uiPriority="63"/>
-    <w:lsdException w:name="Medium Shading 2 Accent 2" w:uiPriority="64"/>
-    <w:lsdException w:name="Medium List 1 Accent 2" w:uiPriority="65"/>
-    <w:lsdException w:name="Medium List 2 Accent 2" w:uiPriority="66"/>
-    <w:lsdException w:name="Medium Grid 1 Accent 2" w:uiPriority="67"/>
-    <w:lsdException w:name="Medium Grid 2 Accent 2" w:uiPriority="68"/>
-    <w:lsdException w:name="Medium Grid 3 Accent 2" w:uiPriority="69"/>
-    <w:lsdException w:name="Dark List Accent 2" w:uiPriority="70"/>
-    <w:lsdException w:name="Colorful Shading Accent 2" w:uiPriority="71"/>
-    <w:lsdException w:name="Colorful List Accent 2" w:uiPriority="72"/>
-    <w:lsdException w:name="Colorful Grid Accent 2" w:uiPriority="73"/>
-    <w:lsdException w:name="Light Shading Accent 3" w:uiPriority="60"/>
-    <w:lsdException w:name="Light List Accent 3" w:uiPriority="61"/>
-    <w:lsdException w:name="Light Grid Accent 3" w:uiPriority="62"/>
-    <w:lsdException w:name="Medium Shading 1 Accent 3" w:uiPriority="63"/>
-    <w:lsdException w:name="Medium Shading 2 Accent 3" w:uiPriority="64"/>
-    <w:lsdException w:name="Medium List 1 Accent 3" w:uiPriority="65"/>
-    <w:lsdException w:name="Medium List 2 Accent 3" w:uiPriority="66"/>
-    <w:lsdException w:name="Medium Grid 1 Accent 3" w:uiPriority="67"/>
-    <w:lsdException w:name="Medium Grid 2 Accent 3" w:uiPriority="68"/>
-    <w:lsdException w:name="Medium Grid 3 Accent 3" w:uiPriority="69"/>
-    <w:lsdException w:name="Dark List Accent 3" w:uiPriority="70"/>
-    <w:lsdException w:name="Colorful Shading Accent 3" w:uiPriority="71"/>
-    <w:lsdException w:name="Colorful List Accent 3" w:uiPriority="72"/>
-    <w:lsdException w:name="Colorful Grid Accent 3" w:uiPriority="73"/>
-    <w:lsdException w:name="Light Shading Accent 4" w:uiPriority="60"/>
-    <w:lsdException w:name="Light List Accent 4" w:uiPriority="61"/>
-    <w:lsdException w:name="Light Grid Accent 4" w:uiPriority="62"/>
-    <w:lsdException w:name="Medium Shading 1 Accent 4" w:uiPriority="63"/>
-    <w:lsdException w:name="Medium Shading 2 Accent 4" w:uiPriority="64"/>
-    <w:lsdException w:name="Medium List 1 Accent 4" w:uiPriority="65"/>
-    <w:lsdException w:name="Medium List 2 Accent 4" w:uiPriority="66"/>
-    <w:lsdException w:name="Medium Grid 1 Accent 4" w:uiPriority="67"/>
-    <w:lsdException w:name="Medium Grid 2 Accent 4" w:uiPriority="68"/>
-    <w:lsdException w:name="Medium Grid 3 Accent 4" w:uiPriority="69"/>
-    <w:lsdException w:name="Dark List Accent 4" w:uiPriority="70"/>
-    <w:lsdException w:name="Colorful Shading Accent 4" w:uiPriority="71"/>
-    <w:lsdException w:name="Colorful List Accent 4" w:uiPriority="72"/>
-    <w:lsdException w:name="Colorful Grid Accent 4" w:uiPriority="73"/>
-    <w:lsdException w:name="Light Shading Accent 5" w:uiPriority="60"/>
-    <w:lsdException w:name="Light List Accent 5" w:uiPriority="61"/>
-    <w:lsdException w:name="Light Grid Accent 5" w:uiPriority="62"/>
-    <w:lsdException w:name="Medium Shading 1 Accent 5" w:uiPriority="63"/>
-    <w:lsdException w:name="Medium Shading 2 Accent 5" w:uiPriority="64"/>
-    <w:lsdException w:name="Medium List 1 Accent 5" w:uiPriority="65"/>
-    <w:lsdException w:name="Medium List 2 Accent 5" w:uiPriority="66"/>
-    <w:lsdException w:name="Medium Grid 1 Accent 5" w:uiPriority="67"/>
-    <w:lsdException w:name="Medium Grid 2 Accent 5" w:uiPriority="68"/>
-    <w:lsdException w:name="Medium Grid 3 Accent 5" w:uiPriority="69"/>
-    <w:lsdException w:name="Dark List Accent 5" w:uiPriority="70"/>
-    <w:lsdException w:name="Colorful Shading Accent 5" w:uiPriority="71"/>
-    <w:lsdException w:name="Colorful List Accent 5" w:uiPriority="72"/>
-    <w:lsdException w:name="Colorful Grid Accent 5" w:uiPriority="73"/>
-    <w:lsdException w:name="Light Shading Accent 6" w:uiPriority="60"/>
-    <w:lsdException w:name="Light List Accent 6" w:uiPriority="61"/>
-    <w:lsdException w:name="Light Grid Accent 6" w:uiPriority="62"/>
-    <w:lsdException w:name="Medium Shading 1 Accent 6" w:uiPriority="63"/>
-    <w:lsdException w:name="Medium Shading 2 Accent 6" w:uiPriority="64"/>
-    <w:lsdException w:name="Medium List 1 Accent 6" w:uiPriority="65"/>
-    <w:lsdException w:name="Medium List 2 Accent 6" w:uiPriority="66"/>
-    <w:lsdException w:name="Medium Grid 1 Accent 6" w:uiPriority="67"/>
-    <w:lsdException w:name="Medium Grid 2 Accent 6" w:uiPriority="68"/>
-    <w:lsdException w:name="Medium Grid 3 Accent 6" w:uiPriority="69"/>
-    <w:lsdException w:name="Dark List Accent 6" w:uiPriority="70"/>
-    <w:lsdException w:name="Colorful Shading Accent 6" w:uiPriority="71"/>
-    <w:lsdException w:name="Colorful List Accent 6" w:uiPriority="72"/>
-    <w:lsdException w:name="Colorful Grid Accent 6" w:uiPriority="73"/>
-    <w:lsdException w:name="Subtle Emphasis" w:uiPriority="19" w:qFormat="1"/>
-    <w:lsdException w:name="Intense Emphasis" w:uiPriority="21" w:qFormat="1"/>
-    <w:lsdException w:name="Subtle Reference" w:uiPriority="31" w:qFormat="1"/>
-    <w:lsdException w:name="Intense Reference" w:uiPriority="32" w:qFormat="1"/>
-    <w:lsdException w:name="Book Title" w:uiPriority="33" w:qFormat="1"/>
-    <w:lsdException w:name="Bibliography" w:semiHidden="1" w:uiPriority="37" w:unhideWhenUsed="1"/>
-    <w:lsdException w:name="TOC Heading" w:semiHidden="1" w:uiPriority="39" w:unhideWhenUsed="1" w:qFormat="1"/>
-    <w:lsdException w:name="Plain Table 1" w:uiPriority="41"/>
-    <w:lsdException w:name="Plain Table 2" w:uiPriority="42"/>
-    <w:lsdException w:name="Plain Table 3" w:uiPriority="43"/>
-    <w:lsdException w:name="Plain Table 4" w:uiPriority="44"/>
-    <w:lsdException w:name="Plain Table 5" w:uiPriority="45"/>
-    <w:lsdException w:name="Grid Table Light" w:uiPriority="40"/>
-    <w:lsdException w:name="Grid Table 1 Light" w:uiPriority="46"/>
-    <w:lsdException w:name="Grid Table 2" w:uiPriority="47"/>
-    <w:lsdException w:name="Grid Table 3" w:uiPriority="48"/>
-    <w:lsdException w:name="Grid Table 4" w:uiPriority="49"/>
-    <w:lsdException w:name="Grid Table 5 Dark" w:uiPriority="50"/>
-    <w:lsdException w:name="Grid Table 6 Colorful" w:uiPriority="51"/>
-    <w:lsdException w:name="Grid Table 7 Colorful" w:uiPriority="52"/>
-    <w:lsdException w:name="Grid Table 1 Light Accent 1" w:uiPriority="46"/>
-    <w:lsdException w:name="Grid Table 2 Accent 1" w:uiPriority="47"/>
-    <w:lsdException w:name="Grid Table 3 Accent 1" w:uiPriority="48"/>
-    <w:lsdException w:name="Grid Table 4 Accent 1" w:uiPriority="49"/>
-    <w:lsdException w:name="Grid Table 5 Dark Accent 1" w:uiPriority="50"/>
-    <w:lsdException w:name="Grid Table 6 Colorful Accent 1" w:uiPriority="51"/>
-    <w:lsdException w:name="Grid Table 7 Colorful Accent 1" w:uiPriority="52"/>
-    <w:lsdException w:name="Grid Table 1 Light Accent 2" w:uiPriority="46"/>
-    <w:lsdException w:name="Grid Table 2 Accent 2" w:uiPriority="47"/>
-    <w:lsdException w:name="Grid Table 3 Accent 2" w:uiPriority="48"/>
-    <w:lsdException w:name="Grid Table 4 Accent 2" w:uiPriority="49"/>
-    <w:lsdException w:name="Grid Table 5 Dark Accent 2" w:uiPriority="50"/>
-    <w:lsdException w:name="Grid Table 6 Colorful Accent 2" w:uiPriority="51"/>
-    <w:lsdException w:name="Grid Table 7 Colorful Accent 2" w:uiPriority="52"/>
-    <w:lsdException w:name="Grid Table 1 Light Accent 3" w:uiPriority="46"/>
-    <w:lsdException w:name="Grid Table 2 Accent 3" w:uiPriority="47"/>
-    <w:lsdException w:name="Grid Table 3 Accent 3" w:uiPriority="48"/>
-    <w:lsdException w:name="Grid Table 4 Accent 3" w:uiPriority="49"/>
-    <w:lsdException w:name="Grid Table 5 Dark Accent 3" w:uiPriority="50"/>
-    <w:lsdException w:name="Grid Table 6 Colorful Accent 3" w:uiPriority="51"/>
-    <w:lsdException w:name="Grid Table 7 Colorful Accent 3" w:uiPriority="52"/>
-    <w:lsdException w:name="Grid Table 1 Light Accent 4" w:uiPriority="46"/>
-    <w:lsdException w:name="Grid Table 2 Accent 4" w:uiPriority="47"/>
-    <w:lsdException w:name="Grid Table 3 Accent 4" w:uiPriority="48"/>
-    <w:lsdException w:name="Grid Table 4 Accent 4" w:uiPriority="49"/>
-    <w:lsdException w:name="Grid Table 5 Dark Accent 4" w:uiPriority="50"/>
-    <w:lsdException w:name="Grid Table 6 Colorful Accent 4" w:uiPriority="51"/>
-    <w:lsdException w:name="Grid Table 7 Colorful Accent 4" w:uiPriority="52"/>
-    <w:lsdException w:name="Grid Table 1 Light Accent 5" w:uiPriority="46"/>
-    <w:lsdException w:name="Grid Table 2 Accent 5" w:uiPriority="47"/>
-    <w:lsdException w:name="Grid Table 3 Accent 5" w:uiPriority="48"/>
-    <w:lsdException w:name="Grid Table 4 Accent 5" w:uiPriority="49"/>
-    <w:lsdException w:name="Grid Table 5 Dark Accent 5" w:uiPriority="50"/>
-    <w:lsdException w:name="Grid Table 6 Colorful Accent 5" w:uiPriority="51"/>
-    <w:lsdException w:name="Grid Table 7 Colorful Accent 5" w:uiPriority="52"/>
-    <w:lsdException w:name="Grid Table 1 Light Accent 6" w:uiPriority="46"/>
-    <w:lsdException w:name="Grid Table 2 Accent 6" w:uiPriority="47"/>
-    <w:lsdException w:name="Grid Table 3 Accent 6" w:uiPriority="48"/>
-    <w:lsdException w:name="Grid Table 4 Accent 6" w:uiPriority="49"/>
-    <w:lsdException w:name="Grid Table 5 Dark Accent 6" w:uiPriority="50"/>
-    <w:lsdException w:name="Grid Table 6 Colorful Accent 6" w:uiPriority="51"/>
-    <w:lsdException w:name="Grid Table 7 Colorful Accent 6" w:uiPriority="52"/>
-    <w:lsdException w:name="List Table 1 Light" w:uiPriority="46"/>
-    <w:lsdException w:name="List Table 2" w:uiPriority="47"/>
-    <w:lsdException w:name="List Table 3" w:uiPriority="48"/>
-    <w:lsdException w:name="List Table 4" w:uiPriority="49"/>
-    <w:lsdException w:name="List Table 5 Dark" w:uiPriority="50"/>
-    <w:lsdException w:name="List Table 6 Colorful" w:uiPriority="51"/>
-    <w:lsdException w:name="List Table 7 Colorful" w:uiPriority="52"/>
-    <w:lsdException w:name="List Table 1 Light Accent 1" w:uiPriority="46"/>
-    <w:lsdException w:name="List Table 2 Accent 1" w:uiPriority="47"/>
-    <w:lsdException w:name="List Table 3 Accent 1" w:uiPriority="48"/>
-    <w:lsdException w:name="List Table 4 Accent 1" w:uiPriority="49"/>
-    <w:lsdException w:name="List Table 5 Dark Accent 1" w:uiPriority="50"/>
-    <w:lsdException w:name="List Table 6 Colorful Accent 1" w:uiPriority="51"/>
-    <w:lsdException w:name="List Table 7 Colorful Accent 1" w:uiPriority="52"/>
-    <w:lsdException w:name="List Table 1 Light Accent 2" w:uiPriority="46"/>
-    <w:lsdException w:name="List Table 2 Accent 2" w:uiPriority="47"/>
-    <w:lsdException w:name="List Table 3 Accent 2" w:uiPriority="48"/>
-    <w:lsdException w:name="List Table 4 Accent 2" w:uiPriority="49"/>
-    <w:lsdException w:name="List Table 5 Dark Accent 2" w:uiPriority="50"/>
-    <w:lsdException w:name="List Table 6 Colorful Accent 2" w:uiPriority="51"/>
-    <w:lsdException w:name="List Table 7 Colorful Accent 2" w:uiPriority="52"/>
-    <w:lsdException w:name="List Table 1 Light Accent 3" w:uiPriority="46"/>
-    <w:lsdException w:name="List Table 2 Accent 3" w:uiPriority="47"/>
-    <w:lsdException w:name="List Table 3 Accent 3" w:uiPriority="48"/>
-    <w:lsdException w:name="List Table 4 Accent 3" w:uiPriority="49"/>
-    <w:lsdException w:name="List Table 5 Dark Accent 3" w:uiPriority="50"/>
-    <w:lsdException w:name="List Table 6 Colorful Accent 3" w:uiPriority="51"/>
-    <w:lsdException w:name="List Table 7 Colorful Accent 3" w:uiPriority="52"/>
-    <w:lsdException w:name="List Table 1 Light Accent 4" w:uiPriority="46"/>
-    <w:lsdException w:name="List Table 2 Accent 4" w:uiPriority="47"/>
-    <w:lsdException w:name="List Table 3 Accent 4" w:uiPriority="48"/>
-    <w:lsdException w:name="List Table 4 Accent 4" w:uiPriority="49"/>
-    <w:lsdException w:name="List Table 5 Dark Accent 4" w:uiPriority="50"/>
-    <w:lsdException w:name="List Table 6 Colorful Accent 4" w:uiPriority="51"/>
-    <w:lsdException w:name="List Table 7 Colorful Accent 4" w:uiPriority="52"/>
-    <w:lsdException w:name="List Table 1 Light Accent 5" w:uiPriority="46"/>
-    <w:lsdException w:name="List Table 2 Accent 5" w:uiPriority="47"/>
-    <w:lsdException w:name="List Table 3 Accent 5" w:uiPriority="48"/>
-    <w:lsdException w:name="List Table 4 Accent 5" w:uiPriority="49"/>
-    <w:lsdException w:name="List Table 5 Dark Accent 5" w:uiPriority="50"/>
-    <w:lsdException w:name="List Table 6 Colorful Accent 5" w:uiPriority="51"/>
-    <w:lsdException w:name="List Table 7 Colorful Accent 5" w:uiPriority="52"/>
-    <w:lsdException w:name="List Table 1 Light Accent 6" w:uiPriority="46"/>
-    <w:lsdException w:name="List Table 2 Accent 6" w:uiPriority="47"/>
-    <w:lsdException w:name="List Table 3 Accent 6" w:uiPriority="48"/>
-    <w:lsdException w:name="List Table 4 Accent 6" w:uiPriority="49"/>
-    <w:lsdException w:name="List Table 5 Dark Accent 6" w:uiPriority="50"/>
-    <w:lsdException w:name="List Table 6 Colorful Accent 6" w:uiPriority="51"/>
-    <w:lsdException w:name="List Table 7 Colorful Accent 6" w:uiPriority="52"/>
+  <w:latentStyles w:defLockedState="0" w:defUIPriority="99" w:defSemiHidden="1" w:defUnhideWhenUsed="1" w:defQFormat="0" w:count="267">
+    <w:lsdException w:name="Normal" w:semiHidden="0" w:uiPriority="0" w:unhideWhenUsed="0" w:qFormat="1"/>
+    <w:lsdException w:name="heading 1" w:semiHidden="0" w:uiPriority="9" w:unhideWhenUsed="0" w:qFormat="1"/>
+    <w:lsdException w:name="heading 2" w:uiPriority="9" w:qFormat="1"/>
+    <w:lsdException w:name="heading 3" w:uiPriority="9" w:qFormat="1"/>
+    <w:lsdException w:name="heading 4" w:uiPriority="9" w:qFormat="1"/>
+    <w:lsdException w:name="heading 5" w:uiPriority="9" w:qFormat="1"/>
+    <w:lsdException w:name="heading 6" w:uiPriority="9" w:qFormat="1"/>
+    <w:lsdException w:name="heading 7" w:uiPriority="9" w:qFormat="1"/>
+    <w:lsdException w:name="heading 8" w:uiPriority="9" w:qFormat="1"/>
+    <w:lsdException w:name="heading 9" w:uiPriority="9" w:qFormat="1"/>
+    <w:lsdException w:name="toc 1" w:uiPriority="39"/>
+    <w:lsdException w:name="toc 2" w:uiPriority="39"/>
+    <w:lsdException w:name="toc 3" w:uiPriority="39"/>
+    <w:lsdException w:name="toc 4" w:uiPriority="39"/>
+    <w:lsdException w:name="toc 5" w:uiPriority="39"/>
+    <w:lsdException w:name="toc 6" w:uiPriority="39"/>
+    <w:lsdException w:name="toc 7" w:uiPriority="39"/>
+    <w:lsdException w:name="toc 8" w:uiPriority="39"/>
+    <w:lsdException w:name="toc 9" w:uiPriority="39"/>
+    <w:lsdException w:name="caption" w:uiPriority="35" w:qFormat="1"/>
+    <w:lsdException w:name="Title" w:semiHidden="0" w:uiPriority="10" w:unhideWhenUsed="0" w:qFormat="1"/>
+    <w:lsdException w:name="Default Paragraph Font" w:uiPriority="1"/>
+    <w:lsdException w:name="Subtitle" w:semiHidden="0" w:uiPriority="11" w:unhideWhenUsed="0" w:qFormat="1"/>
+    <w:lsdException w:name="Strong" w:semiHidden="0" w:uiPriority="22" w:unhideWhenUsed="0" w:qFormat="1"/>
+    <w:lsdException w:name="Emphasis" w:semiHidden="0" w:uiPriority="20" w:unhideWhenUsed="0" w:qFormat="1"/>
+    <w:lsdException w:name="Table Grid" w:semiHidden="0" w:uiPriority="39" w:unhideWhenUsed="0"/>
+    <w:lsdException w:name="Placeholder Text" w:unhideWhenUsed="0"/>
+    <w:lsdException w:name="No Spacing" w:semiHidden="0" w:uiPriority="1" w:unhideWhenUsed="0" w:qFormat="1"/>
+    <w:lsdException w:name="Light Shading" w:semiHidden="0" w:uiPriority="60" w:unhideWhenUsed="0"/>
+    <w:lsdException w:name="Light List" w:semiHidden="0" w:uiPriority="61" w:unhideWhenUsed="0"/>
+    <w:lsdException w:name="Light Grid" w:semiHidden="0" w:uiPriority="62" w:unhideWhenUsed="0"/>
+    <w:lsdException w:name="Medium Shading 1" w:semiHidden="0" w:uiPriority="63" w:unhideWhenUsed="0"/>
+    <w:lsdException w:name="Medium Shading 2" w:semiHidden="0" w:uiPriority="64" w:unhideWhenUsed="0"/>
+    <w:lsdException w:name="Medium List 1" w:semiHidden="0" w:uiPriority="65" w:unhideWhenUsed="0"/>
+    <w:lsdException w:name="Medium List 2" w:semiHidden="0" w:uiPriority="66" w:unhideWhenUsed="0"/>
+    <w:lsdException w:name="Medium Grid 1" w:semiHidden="0" w:uiPriority="67" w:unhideWhenUsed="0"/>
+    <w:lsdException w:name="Medium Grid 2" w:semiHidden="0" w:uiPriority="68" w:unhideWhenUsed="0"/>
+    <w:lsdException w:name="Medium Grid 3" w:semiHidden="0" w:uiPriority="69" w:unhideWhenUsed="0"/>
+    <w:lsdException w:name="Dark List" w:semiHidden="0" w:uiPriority="70" w:unhideWhenUsed="0"/>
+    <w:lsdException w:name="Colorful Shading" w:semiHidden="0" w:uiPriority="71" w:unhideWhenUsed="0"/>
+    <w:lsdException w:name="Colorful List" w:semiHidden="0" w:uiPriority="72" w:unhideWhenUsed="0"/>
+    <w:lsdException w:name="Colorful Grid" w:semiHidden="0" w:uiPriority="73" w:unhideWhenUsed="0"/>
+    <w:lsdException w:name="Light Shading Accent 1" w:semiHidden="0" w:uiPriority="60" w:unhideWhenUsed="0"/>
+    <w:lsdException w:name="Light List Accent 1" w:semiHidden="0" w:uiPriority="61" w:unhideWhenUsed="0"/>
+    <w:lsdException w:name="Light Grid Accent 1" w:semiHidden="0" w:uiPriority="62" w:unhideWhenUsed="0"/>
+    <w:lsdException w:name="Medium Shading 1 Accent 1" w:semiHidden="0" w:uiPriority="63" w:unhideWhenUsed="0"/>
+    <w:lsdException w:name="Medium Shading 2 Accent 1" w:semiHidden="0" w:uiPriority="64" w:unhideWhenUsed="0"/>
+    <w:lsdException w:name="Medium List 1 Accent 1" w:semiHidden="0" w:uiPriority="65" w:unhideWhenUsed="0"/>
+    <w:lsdException w:name="Revision" w:unhideWhenUsed="0"/>
+    <w:lsdException w:name="List Paragraph" w:semiHidden="0" w:uiPriority="34" w:unhideWhenUsed="0" w:qFormat="1"/>
+    <w:lsdException w:name="Quote" w:semiHidden="0" w:uiPriority="29" w:unhideWhenUsed="0" w:qFormat="1"/>
+    <w:lsdException w:name="Intense Quote" w:semiHidden="0" w:uiPriority="30" w:unhideWhenUsed="0" w:qFormat="1"/>
+    <w:lsdException w:name="Medium List 2 Accent 1" w:semiHidden="0" w:uiPriority="66" w:unhideWhenUsed="0"/>
+    <w:lsdException w:name="Medium Grid 1 Accent 1" w:semiHidden="0" w:uiPriority="67" w:unhideWhenUsed="0"/>
+    <w:lsdException w:name="Medium Grid 2 Accent 1" w:semiHidden="0" w:uiPriority="68" w:unhideWhenUsed="0"/>
+    <w:lsdException w:name="Medium Grid 3 Accent 1" w:semiHidden="0" w:uiPriority="69" w:unhideWhenUsed="0"/>
+    <w:lsdException w:name="Dark List Accent 1" w:semiHidden="0" w:uiPriority="70" w:unhideWhenUsed="0"/>
+    <w:lsdException w:name="Colorful Shading Accent 1" w:semiHidden="0" w:uiPriority="71" w:unhideWhenUsed="0"/>
+    <w:lsdException w:name="Colorful List Accent 1" w:semiHidden="0" w:uiPriority="72" w:unhideWhenUsed="0"/>
+    <w:lsdException w:name="Colorful Grid Accent 1" w:semiHidden="0" w:uiPriority="73" w:unhideWhenUsed="0"/>
+    <w:lsdException w:name="Light Shading Accent 2" w:semiHidden="0" w:uiPriority="60" w:unhideWhenUsed="0"/>
+    <w:lsdException w:name="Light List Accent 2" w:semiHidden="0" w:uiPriority="61" w:unhideWhenUsed="0"/>
+    <w:lsdException w:name="Light Grid Accent 2" w:semiHidden="0" w:uiPriority="62" w:unhideWhenUsed="0"/>
+    <w:lsdException w:name="Medium Shading 1 Accent 2" w:semiHidden="0" w:uiPriority="63" w:unhideWhenUsed="0"/>
+    <w:lsdException w:name="Medium Shading 2 Accent 2" w:semiHidden="0" w:uiPriority="64" w:unhideWhenUsed="0"/>
+    <w:lsdException w:name="Medium List 1 Accent 2" w:semiHidden="0" w:uiPriority="65" w:unhideWhenUsed="0"/>
+    <w:lsdException w:name="Medium List 2 Accent 2" w:semiHidden="0" w:uiPriority="66" w:unhideWhenUsed="0"/>
+    <w:lsdException w:name="Medium Grid 1 Accent 2" w:semiHidden="0" w:uiPriority="67" w:unhideWhenUsed="0"/>
+    <w:lsdException w:name="Medium Grid 2 Accent 2" w:semiHidden="0" w:uiPriority="68" w:unhideWhenUsed="0"/>
+    <w:lsdException w:name="Medium Grid 3 Accent 2" w:semiHidden="0" w:uiPriority="69" w:unhideWhenUsed="0"/>
+    <w:lsdException w:name="Dark List Accent 2" w:semiHidden="0" w:uiPriority="70" w:unhideWhenUsed="0"/>
+    <w:lsdException w:name="Colorful Shading Accent 2" w:semiHidden="0" w:uiPriority="71" w:unhideWhenUsed="0"/>
+    <w:lsdException w:name="Colorful List Accent 2" w:semiHidden="0" w:uiPriority="72" w:unhideWhenUsed="0"/>
+    <w:lsdException w:name="Colorful Grid Accent 2" w:semiHidden="0" w:uiPriority="73" w:unhideWhenUsed="0"/>
+    <w:lsdException w:name="Light Shading Accent 3" w:semiHidden="0" w:uiPriority="60" w:unhideWhenUsed="0"/>
+    <w:lsdException w:name="Light List Accent 3" w:semiHidden="0" w:uiPriority="61" w:unhideWhenUsed="0"/>
+    <w:lsdException w:name="Light Grid Accent 3" w:semiHidden="0" w:uiPriority="62" w:unhideWhenUsed="0"/>
+    <w:lsdException w:name="Medium Shading 1 Accent 3" w:semiHidden="0" w:uiPriority="63" w:unhideWhenUsed="0"/>
+    <w:lsdException w:name="Medium Shading 2 Accent 3" w:semiHidden="0" w:uiPriority="64" w:unhideWhenUsed="0"/>
+    <w:lsdException w:name="Medium List 1 Accent 3" w:semiHidden="0" w:uiPriority="65" w:unhideWhenUsed="0"/>
+    <w:lsdException w:name="Medium List 2 Accent 3" w:semiHidden="0" w:uiPriority="66" w:unhideWhenUsed="0"/>
+    <w:lsdException w:name="Medium Grid 1 Accent 3" w:semiHidden="0" w:uiPriority="67" w:unhideWhenUsed="0"/>
+    <w:lsdException w:name="Medium Grid 2 Accent 3" w:semiHidden="0" w:uiPriority="68" w:unhideWhenUsed="0"/>
+    <w:lsdException w:name="Medium Grid 3 Accent 3" w:semiHidden="0" w:uiPriority="69" w:unhideWhenUsed="0"/>
+    <w:lsdException w:name="Dark List Accent 3" w:semiHidden="0" w:uiPriority="70" w:unhideWhenUsed="0"/>
+    <w:lsdException w:name="Colorful Shading Accent 3" w:semiHidden="0" w:uiPriority="71" w:unhideWhenUsed="0"/>
+    <w:lsdException w:name="Colorful List Accent 3" w:semiHidden="0" w:uiPriority="72" w:unhideWhenUsed="0"/>
+    <w:lsdException w:name="Colorful Grid Accent 3" w:semiHidden="0" w:uiPriority="73" w:unhideWhenUsed="0"/>
+    <w:lsdException w:name="Light Shading Accent 4" w:semiHidden="0" w:uiPriority="60" w:unhideWhenUsed="0"/>
+    <w:lsdException w:name="Light List Accent 4" w:semiHidden="0" w:uiPriority="61" w:unhideWhenUsed="0"/>
+    <w:lsdException w:name="Light Grid Accent 4" w:semiHidden="0" w:uiPriority="62" w:unhideWhenUsed="0"/>
+    <w:lsdException w:name="Medium Shading 1 Accent 4" w:semiHidden="0" w:uiPriority="63" w:unhideWhenUsed="0"/>
+    <w:lsdException w:name="Medium Shading 2 Accent 4" w:semiHidden="0" w:uiPriority="64" w:unhideWhenUsed="0"/>
+    <w:lsdException w:name="Medium List 1 Accent 4" w:semiHidden="0" w:uiPriority="65" w:unhideWhenUsed="0"/>
+    <w:lsdException w:name="Medium List 2 Accent 4" w:semiHidden="0" w:uiPriority="66" w:unhideWhenUsed="0"/>
+    <w:lsdException w:name="Medium Grid 1 Accent 4" w:semiHidden="0" w:uiPriority="67" w:unhideWhenUsed="0"/>
+    <w:lsdException w:name="Medium Grid 2 Accent 4" w:semiHidden="0" w:uiPriority="68" w:unhideWhenUsed="0"/>
+    <w:lsdException w:name="Medium Grid 3 Accent 4" w:semiHidden="0" w:uiPriority="69" w:unhideWhenUsed="0"/>
+    <w:lsdException w:name="Dark List Accent 4" w:semiHidden="0" w:uiPriority="70" w:unhideWhenUsed="0"/>
+    <w:lsdException w:name="Colorful Shading Accent 4" w:semiHidden="0" w:uiPriority="71" w:unhideWhenUsed="0"/>
+    <w:lsdException w:name="Colorful List Accent 4" w:semiHidden="0" w:uiPriority="72" w:unhideWhenUsed="0"/>
+    <w:lsdException w:name="Colorful Grid Accent 4" w:semiHidden="0" w:uiPriority="73" w:unhideWhenUsed="0"/>
+    <w:lsdException w:name="Light Shading Accent 5" w:semiHidden="0" w:uiPriority="60" w:unhideWhenUsed="0"/>
+    <w:lsdException w:name="Light List Accent 5" w:semiHidden="0" w:uiPriority="61" w:unhideWhenUsed="0"/>
+    <w:lsdException w:name="Light Grid Accent 5" w:semiHidden="0" w:uiPriority="62" w:unhideWhenUsed="0"/>
+    <w:lsdException w:name="Medium Shading 1 Accent 5" w:semiHidden="0" w:uiPriority="63" w:unhideWhenUsed="0"/>
+    <w:lsdException w:name="Medium Shading 2 Accent 5" w:semiHidden="0" w:uiPriority="64" w:unhideWhenUsed="0"/>
+    <w:lsdException w:name="Medium List 1 Accent 5" w:semiHidden="0" w:uiPriority="65" w:unhideWhenUsed="0"/>
+    <w:lsdException w:name="Medium List 2 Accent 5" w:semiHidden="0" w:uiPriority="66" w:unhideWhenUsed="0"/>
+    <w:lsdException w:name="Medium Grid 1 Accent 5" w:semiHidden="0" w:uiPriority="67" w:unhideWhenUsed="0"/>
+    <w:lsdException w:name="Medium Grid 2 Accent 5" w:semiHidden="0" w:uiPriority="68" w:unhideWhenUsed="0"/>
+    <w:lsdException w:name="Medium Grid 3 Accent 5" w:semiHidden="0" w:uiPriority="69" w:unhideWhenUsed="0"/>
+    <w:lsdException w:name="Dark List Accent 5" w:semiHidden="0" w:uiPriority="70" w:unhideWhenUsed="0"/>
+    <w:lsdException w:name="Colorful Shading Accent 5" w:semiHidden="0" w:uiPriority="71" w:unhideWhenUsed="0"/>
+    <w:lsdException w:name="Colorful List Accent 5" w:semiHidden="0" w:uiPriority="72" w:unhideWhenUsed="0"/>
+    <w:lsdException w:name="Colorful Grid Accent 5" w:semiHidden="0" w:uiPriority="73" w:unhideWhenUsed="0"/>
+    <w:lsdException w:name="Light Shading Accent 6" w:semiHidden="0" w:uiPriority="60" w:unhideWhenUsed="0"/>
+    <w:lsdException w:name="Light List Accent 6" w:semiHidden="0" w:uiPriority="61" w:unhideWhenUsed="0"/>
+    <w:lsdException w:name="Light Grid Accent 6" w:semiHidden="0" w:uiPriority="62" w:unhideWhenUsed="0"/>
+    <w:lsdException w:name="Medium Shading 1 Accent 6" w:semiHidden="0" w:uiPriority="63" w:unhideWhenUsed="0"/>
+    <w:lsdException w:name="Medium Shading 2 Accent 6" w:semiHidden="0" w:uiPriority="64" w:unhideWhenUsed="0"/>
+    <w:lsdException w:name="Medium List 1 Accent 6" w:semiHidden="0" w:uiPriority="65" w:unhideWhenUsed="0"/>
+    <w:lsdException w:name="Medium List 2 Accent 6" w:semiHidden="0" w:uiPriority="66" w:unhideWhenUsed="0"/>
+    <w:lsdException w:name="Medium Grid 1 Accent 6" w:semiHidden="0" w:uiPriority="67" w:unhideWhenUsed="0"/>
+    <w:lsdException w:name="Medium Grid 2 Accent 6" w:semiHidden="0" w:uiPriority="68" w:unhideWhenUsed="0"/>
+    <w:lsdException w:name="Medium Grid 3 Accent 6" w:semiHidden="0" w:uiPriority="69" w:unhideWhenUsed="0"/>
+    <w:lsdException w:name="Dark List Accent 6" w:semiHidden="0" w:uiPriority="70" w:unhideWhenUsed="0"/>
+    <w:lsdException w:name="Colorful Shading Accent 6" w:semiHidden="0" w:uiPriority="71" w:unhideWhenUsed="0"/>
+    <w:lsdException w:name="Colorful List Accent 6" w:semiHidden="0" w:uiPriority="72" w:unhideWhenUsed="0"/>
+    <w:lsdException w:name="Colorful Grid Accent 6" w:semiHidden="0" w:uiPriority="73" w:unhideWhenUsed="0"/>
+    <w:lsdException w:name="Subtle Emphasis" w:semiHidden="0" w:uiPriority="19" w:unhideWhenUsed="0" w:qFormat="1"/>
+    <w:lsdException w:name="Intense Emphasis" w:semiHidden="0" w:uiPriority="21" w:unhideWhenUsed="0" w:qFormat="1"/>
+    <w:lsdException w:name="Subtle Reference" w:semiHidden="0" w:uiPriority="31" w:unhideWhenUsed="0" w:qFormat="1"/>
+    <w:lsdException w:name="Intense Reference" w:semiHidden="0" w:uiPriority="32" w:unhideWhenUsed="0" w:qFormat="1"/>
+    <w:lsdException w:name="Book Title" w:semiHidden="0" w:uiPriority="33" w:unhideWhenUsed="0" w:qFormat="1"/>
+    <w:lsdException w:name="Bibliography" w:uiPriority="37"/>
+    <w:lsdException w:name="TOC Heading" w:uiPriority="39" w:qFormat="1"/>
   </w:latentStyles>
-  <w:style w:type="paragraph" w:default="1" w:styleId="Normal">
+  <w:style w:type="paragraph" w:default="1" w:styleId="Standard">
     <w:name w:val="Normal"/>
     <w:qFormat/>
   </w:style>
-  <w:style w:type="paragraph" w:styleId="Heading1">
+  <w:style w:type="paragraph" w:styleId="berschrift1">
     <w:name w:val="heading 1"/>
-    <w:basedOn w:val="Normal"/>
-    <w:next w:val="Normal"/>
-    <w:link w:val="Heading1Char"/>
+    <w:basedOn w:val="Standard"/>
+    <w:next w:val="Standard"/>
+    <w:link w:val="berschrift1Zchn"/>
     <w:uiPriority w:val="9"/>
     <w:qFormat/>
     <w:rsid w:val="006E4808"/>
@@ -867,19 +689,24 @@
       <w:szCs w:val="32"/>
     </w:rPr>
   </w:style>
-  <w:style w:type="paragraph" w:styleId="Heading2">
+  <w:style w:type="paragraph" w:styleId="berschrift2">
     <w:name w:val="heading 2"/>
-    <w:basedOn w:val="Normal"/>
-    <w:next w:val="Normal"/>
-    <w:link w:val="Heading2Char"/>
+    <w:basedOn w:val="Standard"/>
+    <w:next w:val="Standard"/>
+    <w:link w:val="berschrift2Zchn"/>
     <w:uiPriority w:val="9"/>
     <w:unhideWhenUsed/>
     <w:qFormat/>
-    <w:rsid w:val="006E4808"/>
+    <w:rsid w:val="009B200F"/>
     <w:pPr>
       <w:keepNext/>
       <w:keepLines/>
+      <w:numPr>
+        <w:ilvl w:val="1"/>
+        <w:numId w:val="3"/>
+      </w:numPr>
       <w:spacing w:before="40" w:after="0"/>
+      <w:ind w:left="0"/>
       <w:outlineLvl w:val="1"/>
     </w:pPr>
     <w:rPr>
@@ -889,11 +716,11 @@
       <w:szCs w:val="26"/>
     </w:rPr>
   </w:style>
-  <w:style w:type="paragraph" w:styleId="Heading3">
+  <w:style w:type="paragraph" w:styleId="berschrift3">
     <w:name w:val="heading 3"/>
-    <w:basedOn w:val="Normal"/>
-    <w:next w:val="Normal"/>
-    <w:link w:val="Heading3Char"/>
+    <w:basedOn w:val="Standard"/>
+    <w:next w:val="Standard"/>
+    <w:link w:val="berschrift3Zchn"/>
     <w:uiPriority w:val="9"/>
     <w:unhideWhenUsed/>
     <w:qFormat/>
@@ -911,13 +738,13 @@
       <w:szCs w:val="24"/>
     </w:rPr>
   </w:style>
-  <w:style w:type="character" w:default="1" w:styleId="DefaultParagraphFont">
+  <w:style w:type="character" w:default="1" w:styleId="Absatz-Standardschriftart">
     <w:name w:val="Default Paragraph Font"/>
     <w:uiPriority w:val="1"/>
     <w:semiHidden/>
     <w:unhideWhenUsed/>
   </w:style>
-  <w:style w:type="table" w:default="1" w:styleId="TableNormal">
+  <w:style w:type="table" w:default="1" w:styleId="NormaleTabelle">
     <w:name w:val="Normal Table"/>
     <w:uiPriority w:val="99"/>
     <w:semiHidden/>
@@ -932,16 +759,16 @@
       </w:tblCellMar>
     </w:tblPr>
   </w:style>
-  <w:style w:type="numbering" w:default="1" w:styleId="NoList">
+  <w:style w:type="numbering" w:default="1" w:styleId="KeineListe">
     <w:name w:val="No List"/>
     <w:uiPriority w:val="99"/>
     <w:semiHidden/>
     <w:unhideWhenUsed/>
   </w:style>
-  <w:style w:type="character" w:customStyle="1" w:styleId="Heading1Char">
-    <w:name w:val="Heading 1 Char"/>
-    <w:basedOn w:val="DefaultParagraphFont"/>
-    <w:link w:val="Heading1"/>
+  <w:style w:type="character" w:customStyle="1" w:styleId="berschrift1Zchn">
+    <w:name w:val="Überschrift 1 Zchn"/>
+    <w:basedOn w:val="Absatz-Standardschriftart"/>
+    <w:link w:val="berschrift1"/>
     <w:uiPriority w:val="9"/>
     <w:rsid w:val="006E4808"/>
     <w:rPr>
@@ -951,11 +778,11 @@
       <w:szCs w:val="32"/>
     </w:rPr>
   </w:style>
-  <w:style w:type="paragraph" w:styleId="Title">
+  <w:style w:type="paragraph" w:styleId="Titel">
     <w:name w:val="Title"/>
-    <w:basedOn w:val="Normal"/>
-    <w:next w:val="Normal"/>
-    <w:link w:val="TitleChar"/>
+    <w:basedOn w:val="Standard"/>
+    <w:next w:val="Standard"/>
+    <w:link w:val="TitelZchn"/>
     <w:uiPriority w:val="10"/>
     <w:qFormat/>
     <w:rsid w:val="00485909"/>
@@ -971,10 +798,10 @@
       <w:szCs w:val="56"/>
     </w:rPr>
   </w:style>
-  <w:style w:type="character" w:customStyle="1" w:styleId="TitleChar">
-    <w:name w:val="Title Char"/>
-    <w:basedOn w:val="DefaultParagraphFont"/>
-    <w:link w:val="Title"/>
+  <w:style w:type="character" w:customStyle="1" w:styleId="TitelZchn">
+    <w:name w:val="Titel Zchn"/>
+    <w:basedOn w:val="Absatz-Standardschriftart"/>
+    <w:link w:val="Titel"/>
     <w:uiPriority w:val="10"/>
     <w:rsid w:val="00485909"/>
     <w:rPr>
@@ -985,11 +812,11 @@
       <w:szCs w:val="56"/>
     </w:rPr>
   </w:style>
-  <w:style w:type="paragraph" w:styleId="Subtitle">
+  <w:style w:type="paragraph" w:styleId="Untertitel">
     <w:name w:val="Subtitle"/>
-    <w:basedOn w:val="Normal"/>
-    <w:next w:val="Normal"/>
-    <w:link w:val="SubtitleChar"/>
+    <w:basedOn w:val="Standard"/>
+    <w:next w:val="Standard"/>
+    <w:link w:val="UntertitelZchn"/>
     <w:uiPriority w:val="11"/>
     <w:qFormat/>
     <w:rsid w:val="00485909"/>
@@ -1004,10 +831,10 @@
       <w:spacing w:val="15"/>
     </w:rPr>
   </w:style>
-  <w:style w:type="character" w:customStyle="1" w:styleId="SubtitleChar">
-    <w:name w:val="Subtitle Char"/>
-    <w:basedOn w:val="DefaultParagraphFont"/>
-    <w:link w:val="Subtitle"/>
+  <w:style w:type="character" w:customStyle="1" w:styleId="UntertitelZchn">
+    <w:name w:val="Untertitel Zchn"/>
+    <w:basedOn w:val="Absatz-Standardschriftart"/>
+    <w:link w:val="Untertitel"/>
     <w:uiPriority w:val="11"/>
     <w:rsid w:val="00485909"/>
     <w:rPr>
@@ -1016,9 +843,9 @@
       <w:spacing w:val="15"/>
     </w:rPr>
   </w:style>
-  <w:style w:type="paragraph" w:styleId="ListParagraph">
+  <w:style w:type="paragraph" w:styleId="Listenabsatz">
     <w:name w:val="List Paragraph"/>
-    <w:basedOn w:val="Normal"/>
+    <w:basedOn w:val="Standard"/>
     <w:uiPriority w:val="34"/>
     <w:qFormat/>
     <w:rsid w:val="00485909"/>
@@ -1027,12 +854,12 @@
       <w:contextualSpacing/>
     </w:pPr>
   </w:style>
-  <w:style w:type="character" w:customStyle="1" w:styleId="Heading2Char">
-    <w:name w:val="Heading 2 Char"/>
-    <w:basedOn w:val="DefaultParagraphFont"/>
-    <w:link w:val="Heading2"/>
+  <w:style w:type="character" w:customStyle="1" w:styleId="berschrift2Zchn">
+    <w:name w:val="Überschrift 2 Zchn"/>
+    <w:basedOn w:val="Absatz-Standardschriftart"/>
+    <w:link w:val="berschrift2"/>
     <w:uiPriority w:val="9"/>
-    <w:rsid w:val="006E4808"/>
+    <w:rsid w:val="009B200F"/>
     <w:rPr>
       <w:rFonts w:asciiTheme="majorHAnsi" w:eastAsiaTheme="majorEastAsia" w:hAnsiTheme="majorHAnsi" w:cstheme="majorBidi"/>
       <w:color w:val="2E74B5" w:themeColor="accent1" w:themeShade="BF"/>
@@ -1040,10 +867,10 @@
       <w:szCs w:val="26"/>
     </w:rPr>
   </w:style>
-  <w:style w:type="character" w:customStyle="1" w:styleId="Heading3Char">
-    <w:name w:val="Heading 3 Char"/>
-    <w:basedOn w:val="DefaultParagraphFont"/>
-    <w:link w:val="Heading3"/>
+  <w:style w:type="character" w:customStyle="1" w:styleId="berschrift3Zchn">
+    <w:name w:val="Überschrift 3 Zchn"/>
+    <w:basedOn w:val="Absatz-Standardschriftart"/>
+    <w:link w:val="berschrift3"/>
     <w:uiPriority w:val="9"/>
     <w:rsid w:val="00817A70"/>
     <w:rPr>
@@ -1051,6 +878,423 @@
       <w:color w:val="1F4D78" w:themeColor="accent1" w:themeShade="7F"/>
       <w:sz w:val="24"/>
       <w:szCs w:val="24"/>
+    </w:rPr>
+  </w:style>
+  <w:style w:type="paragraph" w:styleId="Beschriftung">
+    <w:name w:val="caption"/>
+    <w:basedOn w:val="Standard"/>
+    <w:next w:val="Standard"/>
+    <w:uiPriority w:val="35"/>
+    <w:unhideWhenUsed/>
+    <w:qFormat/>
+    <w:rsid w:val="009B200F"/>
+    <w:pPr>
+      <w:spacing w:after="200" w:line="240" w:lineRule="auto"/>
+    </w:pPr>
+    <w:rPr>
+      <w:b/>
+      <w:bCs/>
+      <w:color w:val="5B9BD5" w:themeColor="accent1"/>
+      <w:sz w:val="18"/>
+      <w:szCs w:val="18"/>
+    </w:rPr>
+  </w:style>
+</w:styles>
+</file>
+
+<file path=word/stylesWithEffects.xml><?xml version="1.0" encoding="utf-8"?>
+<w:styles xmlns:wpc="http://schemas.microsoft.com/office/word/2010/wordprocessingCanvas" xmlns:mc="http://schemas.openxmlformats.org/markup-compatibility/2006" xmlns:o="urn:schemas-microsoft-com:office:office" xmlns:r="http://schemas.openxmlformats.org/officeDocument/2006/relationships" xmlns:m="http://schemas.openxmlformats.org/officeDocument/2006/math" xmlns:v="urn:schemas-microsoft-com:vml" xmlns:wp14="http://schemas.microsoft.com/office/word/2010/wordprocessingDrawing" xmlns:wp="http://schemas.openxmlformats.org/drawingml/2006/wordprocessingDrawing" xmlns:w10="urn:schemas-microsoft-com:office:word" xmlns:w="http://schemas.openxmlformats.org/wordprocessingml/2006/main" xmlns:w14="http://schemas.microsoft.com/office/word/2010/wordml" xmlns:wpg="http://schemas.microsoft.com/office/word/2010/wordprocessingGroup" xmlns:wpi="http://schemas.microsoft.com/office/word/2010/wordprocessingInk" xmlns:wne="http://schemas.microsoft.com/office/word/2006/wordml" xmlns:wps="http://schemas.microsoft.com/office/word/2010/wordprocessingShape" mc:Ignorable="w14 wp14">
+  <w:docDefaults>
+    <w:rPrDefault>
+      <w:rPr>
+        <w:rFonts w:asciiTheme="minorHAnsi" w:eastAsiaTheme="minorHAnsi" w:hAnsiTheme="minorHAnsi" w:cstheme="minorBidi"/>
+        <w:sz w:val="22"/>
+        <w:szCs w:val="22"/>
+        <w:lang w:val="de-DE" w:eastAsia="en-US" w:bidi="ar-SA"/>
+      </w:rPr>
+    </w:rPrDefault>
+    <w:pPrDefault>
+      <w:pPr>
+        <w:spacing w:after="160" w:line="259" w:lineRule="auto"/>
+      </w:pPr>
+    </w:pPrDefault>
+  </w:docDefaults>
+  <w:latentStyles w:defLockedState="0" w:defUIPriority="99" w:defSemiHidden="1" w:defUnhideWhenUsed="1" w:defQFormat="0" w:count="267">
+    <w:lsdException w:name="Normal" w:semiHidden="0" w:uiPriority="0" w:unhideWhenUsed="0" w:qFormat="1"/>
+    <w:lsdException w:name="heading 1" w:semiHidden="0" w:uiPriority="9" w:unhideWhenUsed="0" w:qFormat="1"/>
+    <w:lsdException w:name="heading 2" w:uiPriority="9" w:qFormat="1"/>
+    <w:lsdException w:name="heading 3" w:uiPriority="9" w:qFormat="1"/>
+    <w:lsdException w:name="heading 4" w:uiPriority="9" w:qFormat="1"/>
+    <w:lsdException w:name="heading 5" w:uiPriority="9" w:qFormat="1"/>
+    <w:lsdException w:name="heading 6" w:uiPriority="9" w:qFormat="1"/>
+    <w:lsdException w:name="heading 7" w:uiPriority="9" w:qFormat="1"/>
+    <w:lsdException w:name="heading 8" w:uiPriority="9" w:qFormat="1"/>
+    <w:lsdException w:name="heading 9" w:uiPriority="9" w:qFormat="1"/>
+    <w:lsdException w:name="toc 1" w:uiPriority="39"/>
+    <w:lsdException w:name="toc 2" w:uiPriority="39"/>
+    <w:lsdException w:name="toc 3" w:uiPriority="39"/>
+    <w:lsdException w:name="toc 4" w:uiPriority="39"/>
+    <w:lsdException w:name="toc 5" w:uiPriority="39"/>
+    <w:lsdException w:name="toc 6" w:uiPriority="39"/>
+    <w:lsdException w:name="toc 7" w:uiPriority="39"/>
+    <w:lsdException w:name="toc 8" w:uiPriority="39"/>
+    <w:lsdException w:name="toc 9" w:uiPriority="39"/>
+    <w:lsdException w:name="caption" w:uiPriority="35" w:qFormat="1"/>
+    <w:lsdException w:name="Title" w:semiHidden="0" w:uiPriority="10" w:unhideWhenUsed="0" w:qFormat="1"/>
+    <w:lsdException w:name="Default Paragraph Font" w:uiPriority="1"/>
+    <w:lsdException w:name="Subtitle" w:semiHidden="0" w:uiPriority="11" w:unhideWhenUsed="0" w:qFormat="1"/>
+    <w:lsdException w:name="Strong" w:semiHidden="0" w:uiPriority="22" w:unhideWhenUsed="0" w:qFormat="1"/>
+    <w:lsdException w:name="Emphasis" w:semiHidden="0" w:uiPriority="20" w:unhideWhenUsed="0" w:qFormat="1"/>
+    <w:lsdException w:name="Table Grid" w:semiHidden="0" w:uiPriority="39" w:unhideWhenUsed="0"/>
+    <w:lsdException w:name="Placeholder Text" w:unhideWhenUsed="0"/>
+    <w:lsdException w:name="No Spacing" w:semiHidden="0" w:uiPriority="1" w:unhideWhenUsed="0" w:qFormat="1"/>
+    <w:lsdException w:name="Light Shading" w:semiHidden="0" w:uiPriority="60" w:unhideWhenUsed="0"/>
+    <w:lsdException w:name="Light List" w:semiHidden="0" w:uiPriority="61" w:unhideWhenUsed="0"/>
+    <w:lsdException w:name="Light Grid" w:semiHidden="0" w:uiPriority="62" w:unhideWhenUsed="0"/>
+    <w:lsdException w:name="Medium Shading 1" w:semiHidden="0" w:uiPriority="63" w:unhideWhenUsed="0"/>
+    <w:lsdException w:name="Medium Shading 2" w:semiHidden="0" w:uiPriority="64" w:unhideWhenUsed="0"/>
+    <w:lsdException w:name="Medium List 1" w:semiHidden="0" w:uiPriority="65" w:unhideWhenUsed="0"/>
+    <w:lsdException w:name="Medium List 2" w:semiHidden="0" w:uiPriority="66" w:unhideWhenUsed="0"/>
+    <w:lsdException w:name="Medium Grid 1" w:semiHidden="0" w:uiPriority="67" w:unhideWhenUsed="0"/>
+    <w:lsdException w:name="Medium Grid 2" w:semiHidden="0" w:uiPriority="68" w:unhideWhenUsed="0"/>
+    <w:lsdException w:name="Medium Grid 3" w:semiHidden="0" w:uiPriority="69" w:unhideWhenUsed="0"/>
+    <w:lsdException w:name="Dark List" w:semiHidden="0" w:uiPriority="70" w:unhideWhenUsed="0"/>
+    <w:lsdException w:name="Colorful Shading" w:semiHidden="0" w:uiPriority="71" w:unhideWhenUsed="0"/>
+    <w:lsdException w:name="Colorful List" w:semiHidden="0" w:uiPriority="72" w:unhideWhenUsed="0"/>
+    <w:lsdException w:name="Colorful Grid" w:semiHidden="0" w:uiPriority="73" w:unhideWhenUsed="0"/>
+    <w:lsdException w:name="Light Shading Accent 1" w:semiHidden="0" w:uiPriority="60" w:unhideWhenUsed="0"/>
+    <w:lsdException w:name="Light List Accent 1" w:semiHidden="0" w:uiPriority="61" w:unhideWhenUsed="0"/>
+    <w:lsdException w:name="Light Grid Accent 1" w:semiHidden="0" w:uiPriority="62" w:unhideWhenUsed="0"/>
+    <w:lsdException w:name="Medium Shading 1 Accent 1" w:semiHidden="0" w:uiPriority="63" w:unhideWhenUsed="0"/>
+    <w:lsdException w:name="Medium Shading 2 Accent 1" w:semiHidden="0" w:uiPriority="64" w:unhideWhenUsed="0"/>
+    <w:lsdException w:name="Medium List 1 Accent 1" w:semiHidden="0" w:uiPriority="65" w:unhideWhenUsed="0"/>
+    <w:lsdException w:name="Revision" w:unhideWhenUsed="0"/>
+    <w:lsdException w:name="List Paragraph" w:semiHidden="0" w:uiPriority="34" w:unhideWhenUsed="0" w:qFormat="1"/>
+    <w:lsdException w:name="Quote" w:semiHidden="0" w:uiPriority="29" w:unhideWhenUsed="0" w:qFormat="1"/>
+    <w:lsdException w:name="Intense Quote" w:semiHidden="0" w:uiPriority="30" w:unhideWhenUsed="0" w:qFormat="1"/>
+    <w:lsdException w:name="Medium List 2 Accent 1" w:semiHidden="0" w:uiPriority="66" w:unhideWhenUsed="0"/>
+    <w:lsdException w:name="Medium Grid 1 Accent 1" w:semiHidden="0" w:uiPriority="67" w:unhideWhenUsed="0"/>
+    <w:lsdException w:name="Medium Grid 2 Accent 1" w:semiHidden="0" w:uiPriority="68" w:unhideWhenUsed="0"/>
+    <w:lsdException w:name="Medium Grid 3 Accent 1" w:semiHidden="0" w:uiPriority="69" w:unhideWhenUsed="0"/>
+    <w:lsdException w:name="Dark List Accent 1" w:semiHidden="0" w:uiPriority="70" w:unhideWhenUsed="0"/>
+    <w:lsdException w:name="Colorful Shading Accent 1" w:semiHidden="0" w:uiPriority="71" w:unhideWhenUsed="0"/>
+    <w:lsdException w:name="Colorful List Accent 1" w:semiHidden="0" w:uiPriority="72" w:unhideWhenUsed="0"/>
+    <w:lsdException w:name="Colorful Grid Accent 1" w:semiHidden="0" w:uiPriority="73" w:unhideWhenUsed="0"/>
+    <w:lsdException w:name="Light Shading Accent 2" w:semiHidden="0" w:uiPriority="60" w:unhideWhenUsed="0"/>
+    <w:lsdException w:name="Light List Accent 2" w:semiHidden="0" w:uiPriority="61" w:unhideWhenUsed="0"/>
+    <w:lsdException w:name="Light Grid Accent 2" w:semiHidden="0" w:uiPriority="62" w:unhideWhenUsed="0"/>
+    <w:lsdException w:name="Medium Shading 1 Accent 2" w:semiHidden="0" w:uiPriority="63" w:unhideWhenUsed="0"/>
+    <w:lsdException w:name="Medium Shading 2 Accent 2" w:semiHidden="0" w:uiPriority="64" w:unhideWhenUsed="0"/>
+    <w:lsdException w:name="Medium List 1 Accent 2" w:semiHidden="0" w:uiPriority="65" w:unhideWhenUsed="0"/>
+    <w:lsdException w:name="Medium List 2 Accent 2" w:semiHidden="0" w:uiPriority="66" w:unhideWhenUsed="0"/>
+    <w:lsdException w:name="Medium Grid 1 Accent 2" w:semiHidden="0" w:uiPriority="67" w:unhideWhenUsed="0"/>
+    <w:lsdException w:name="Medium Grid 2 Accent 2" w:semiHidden="0" w:uiPriority="68" w:unhideWhenUsed="0"/>
+    <w:lsdException w:name="Medium Grid 3 Accent 2" w:semiHidden="0" w:uiPriority="69" w:unhideWhenUsed="0"/>
+    <w:lsdException w:name="Dark List Accent 2" w:semiHidden="0" w:uiPriority="70" w:unhideWhenUsed="0"/>
+    <w:lsdException w:name="Colorful Shading Accent 2" w:semiHidden="0" w:uiPriority="71" w:unhideWhenUsed="0"/>
+    <w:lsdException w:name="Colorful List Accent 2" w:semiHidden="0" w:uiPriority="72" w:unhideWhenUsed="0"/>
+    <w:lsdException w:name="Colorful Grid Accent 2" w:semiHidden="0" w:uiPriority="73" w:unhideWhenUsed="0"/>
+    <w:lsdException w:name="Light Shading Accent 3" w:semiHidden="0" w:uiPriority="60" w:unhideWhenUsed="0"/>
+    <w:lsdException w:name="Light List Accent 3" w:semiHidden="0" w:uiPriority="61" w:unhideWhenUsed="0"/>
+    <w:lsdException w:name="Light Grid Accent 3" w:semiHidden="0" w:uiPriority="62" w:unhideWhenUsed="0"/>
+    <w:lsdException w:name="Medium Shading 1 Accent 3" w:semiHidden="0" w:uiPriority="63" w:unhideWhenUsed="0"/>
+    <w:lsdException w:name="Medium Shading 2 Accent 3" w:semiHidden="0" w:uiPriority="64" w:unhideWhenUsed="0"/>
+    <w:lsdException w:name="Medium List 1 Accent 3" w:semiHidden="0" w:uiPriority="65" w:unhideWhenUsed="0"/>
+    <w:lsdException w:name="Medium List 2 Accent 3" w:semiHidden="0" w:uiPriority="66" w:unhideWhenUsed="0"/>
+    <w:lsdException w:name="Medium Grid 1 Accent 3" w:semiHidden="0" w:uiPriority="67" w:unhideWhenUsed="0"/>
+    <w:lsdException w:name="Medium Grid 2 Accent 3" w:semiHidden="0" w:uiPriority="68" w:unhideWhenUsed="0"/>
+    <w:lsdException w:name="Medium Grid 3 Accent 3" w:semiHidden="0" w:uiPriority="69" w:unhideWhenUsed="0"/>
+    <w:lsdException w:name="Dark List Accent 3" w:semiHidden="0" w:uiPriority="70" w:unhideWhenUsed="0"/>
+    <w:lsdException w:name="Colorful Shading Accent 3" w:semiHidden="0" w:uiPriority="71" w:unhideWhenUsed="0"/>
+    <w:lsdException w:name="Colorful List Accent 3" w:semiHidden="0" w:uiPriority="72" w:unhideWhenUsed="0"/>
+    <w:lsdException w:name="Colorful Grid Accent 3" w:semiHidden="0" w:uiPriority="73" w:unhideWhenUsed="0"/>
+    <w:lsdException w:name="Light Shading Accent 4" w:semiHidden="0" w:uiPriority="60" w:unhideWhenUsed="0"/>
+    <w:lsdException w:name="Light List Accent 4" w:semiHidden="0" w:uiPriority="61" w:unhideWhenUsed="0"/>
+    <w:lsdException w:name="Light Grid Accent 4" w:semiHidden="0" w:uiPriority="62" w:unhideWhenUsed="0"/>
+    <w:lsdException w:name="Medium Shading 1 Accent 4" w:semiHidden="0" w:uiPriority="63" w:unhideWhenUsed="0"/>
+    <w:lsdException w:name="Medium Shading 2 Accent 4" w:semiHidden="0" w:uiPriority="64" w:unhideWhenUsed="0"/>
+    <w:lsdException w:name="Medium List 1 Accent 4" w:semiHidden="0" w:uiPriority="65" w:unhideWhenUsed="0"/>
+    <w:lsdException w:name="Medium List 2 Accent 4" w:semiHidden="0" w:uiPriority="66" w:unhideWhenUsed="0"/>
+    <w:lsdException w:name="Medium Grid 1 Accent 4" w:semiHidden="0" w:uiPriority="67" w:unhideWhenUsed="0"/>
+    <w:lsdException w:name="Medium Grid 2 Accent 4" w:semiHidden="0" w:uiPriority="68" w:unhideWhenUsed="0"/>
+    <w:lsdException w:name="Medium Grid 3 Accent 4" w:semiHidden="0" w:uiPriority="69" w:unhideWhenUsed="0"/>
+    <w:lsdException w:name="Dark List Accent 4" w:semiHidden="0" w:uiPriority="70" w:unhideWhenUsed="0"/>
+    <w:lsdException w:name="Colorful Shading Accent 4" w:semiHidden="0" w:uiPriority="71" w:unhideWhenUsed="0"/>
+    <w:lsdException w:name="Colorful List Accent 4" w:semiHidden="0" w:uiPriority="72" w:unhideWhenUsed="0"/>
+    <w:lsdException w:name="Colorful Grid Accent 4" w:semiHidden="0" w:uiPriority="73" w:unhideWhenUsed="0"/>
+    <w:lsdException w:name="Light Shading Accent 5" w:semiHidden="0" w:uiPriority="60" w:unhideWhenUsed="0"/>
+    <w:lsdException w:name="Light List Accent 5" w:semiHidden="0" w:uiPriority="61" w:unhideWhenUsed="0"/>
+    <w:lsdException w:name="Light Grid Accent 5" w:semiHidden="0" w:uiPriority="62" w:unhideWhenUsed="0"/>
+    <w:lsdException w:name="Medium Shading 1 Accent 5" w:semiHidden="0" w:uiPriority="63" w:unhideWhenUsed="0"/>
+    <w:lsdException w:name="Medium Shading 2 Accent 5" w:semiHidden="0" w:uiPriority="64" w:unhideWhenUsed="0"/>
+    <w:lsdException w:name="Medium List 1 Accent 5" w:semiHidden="0" w:uiPriority="65" w:unhideWhenUsed="0"/>
+    <w:lsdException w:name="Medium List 2 Accent 5" w:semiHidden="0" w:uiPriority="66" w:unhideWhenUsed="0"/>
+    <w:lsdException w:name="Medium Grid 1 Accent 5" w:semiHidden="0" w:uiPriority="67" w:unhideWhenUsed="0"/>
+    <w:lsdException w:name="Medium Grid 2 Accent 5" w:semiHidden="0" w:uiPriority="68" w:unhideWhenUsed="0"/>
+    <w:lsdException w:name="Medium Grid 3 Accent 5" w:semiHidden="0" w:uiPriority="69" w:unhideWhenUsed="0"/>
+    <w:lsdException w:name="Dark List Accent 5" w:semiHidden="0" w:uiPriority="70" w:unhideWhenUsed="0"/>
+    <w:lsdException w:name="Colorful Shading Accent 5" w:semiHidden="0" w:uiPriority="71" w:unhideWhenUsed="0"/>
+    <w:lsdException w:name="Colorful List Accent 5" w:semiHidden="0" w:uiPriority="72" w:unhideWhenUsed="0"/>
+    <w:lsdException w:name="Colorful Grid Accent 5" w:semiHidden="0" w:uiPriority="73" w:unhideWhenUsed="0"/>
+    <w:lsdException w:name="Light Shading Accent 6" w:semiHidden="0" w:uiPriority="60" w:unhideWhenUsed="0"/>
+    <w:lsdException w:name="Light List Accent 6" w:semiHidden="0" w:uiPriority="61" w:unhideWhenUsed="0"/>
+    <w:lsdException w:name="Light Grid Accent 6" w:semiHidden="0" w:uiPriority="62" w:unhideWhenUsed="0"/>
+    <w:lsdException w:name="Medium Shading 1 Accent 6" w:semiHidden="0" w:uiPriority="63" w:unhideWhenUsed="0"/>
+    <w:lsdException w:name="Medium Shading 2 Accent 6" w:semiHidden="0" w:uiPriority="64" w:unhideWhenUsed="0"/>
+    <w:lsdException w:name="Medium List 1 Accent 6" w:semiHidden="0" w:uiPriority="65" w:unhideWhenUsed="0"/>
+    <w:lsdException w:name="Medium List 2 Accent 6" w:semiHidden="0" w:uiPriority="66" w:unhideWhenUsed="0"/>
+    <w:lsdException w:name="Medium Grid 1 Accent 6" w:semiHidden="0" w:uiPriority="67" w:unhideWhenUsed="0"/>
+    <w:lsdException w:name="Medium Grid 2 Accent 6" w:semiHidden="0" w:uiPriority="68" w:unhideWhenUsed="0"/>
+    <w:lsdException w:name="Medium Grid 3 Accent 6" w:semiHidden="0" w:uiPriority="69" w:unhideWhenUsed="0"/>
+    <w:lsdException w:name="Dark List Accent 6" w:semiHidden="0" w:uiPriority="70" w:unhideWhenUsed="0"/>
+    <w:lsdException w:name="Colorful Shading Accent 6" w:semiHidden="0" w:uiPriority="71" w:unhideWhenUsed="0"/>
+    <w:lsdException w:name="Colorful List Accent 6" w:semiHidden="0" w:uiPriority="72" w:unhideWhenUsed="0"/>
+    <w:lsdException w:name="Colorful Grid Accent 6" w:semiHidden="0" w:uiPriority="73" w:unhideWhenUsed="0"/>
+    <w:lsdException w:name="Subtle Emphasis" w:semiHidden="0" w:uiPriority="19" w:unhideWhenUsed="0" w:qFormat="1"/>
+    <w:lsdException w:name="Intense Emphasis" w:semiHidden="0" w:uiPriority="21" w:unhideWhenUsed="0" w:qFormat="1"/>
+    <w:lsdException w:name="Subtle Reference" w:semiHidden="0" w:uiPriority="31" w:unhideWhenUsed="0" w:qFormat="1"/>
+    <w:lsdException w:name="Intense Reference" w:semiHidden="0" w:uiPriority="32" w:unhideWhenUsed="0" w:qFormat="1"/>
+    <w:lsdException w:name="Book Title" w:semiHidden="0" w:uiPriority="33" w:unhideWhenUsed="0" w:qFormat="1"/>
+    <w:lsdException w:name="Bibliography" w:uiPriority="37"/>
+    <w:lsdException w:name="TOC Heading" w:uiPriority="39" w:qFormat="1"/>
+  </w:latentStyles>
+  <w:style w:type="paragraph" w:default="1" w:styleId="Standard">
+    <w:name w:val="Normal"/>
+    <w:qFormat/>
+  </w:style>
+  <w:style w:type="paragraph" w:styleId="berschrift1">
+    <w:name w:val="heading 1"/>
+    <w:basedOn w:val="Standard"/>
+    <w:next w:val="Standard"/>
+    <w:link w:val="berschrift1Zchn"/>
+    <w:uiPriority w:val="9"/>
+    <w:qFormat/>
+    <w:rsid w:val="006E4808"/>
+    <w:pPr>
+      <w:keepNext/>
+      <w:keepLines/>
+      <w:numPr>
+        <w:numId w:val="3"/>
+      </w:numPr>
+      <w:spacing w:before="240" w:after="0"/>
+      <w:ind w:left="0"/>
+      <w:outlineLvl w:val="0"/>
+    </w:pPr>
+    <w:rPr>
+      <w:rFonts w:asciiTheme="majorHAnsi" w:eastAsiaTheme="majorEastAsia" w:hAnsiTheme="majorHAnsi" w:cstheme="majorBidi"/>
+      <w:color w:val="2E74B5" w:themeColor="accent1" w:themeShade="BF"/>
+      <w:sz w:val="32"/>
+      <w:szCs w:val="32"/>
+    </w:rPr>
+  </w:style>
+  <w:style w:type="paragraph" w:styleId="berschrift2">
+    <w:name w:val="heading 2"/>
+    <w:basedOn w:val="Standard"/>
+    <w:next w:val="Standard"/>
+    <w:link w:val="berschrift2Zchn"/>
+    <w:uiPriority w:val="9"/>
+    <w:unhideWhenUsed/>
+    <w:qFormat/>
+    <w:rsid w:val="009B200F"/>
+    <w:pPr>
+      <w:keepNext/>
+      <w:keepLines/>
+      <w:numPr>
+        <w:ilvl w:val="1"/>
+        <w:numId w:val="3"/>
+      </w:numPr>
+      <w:spacing w:before="40" w:after="0"/>
+      <w:ind w:left="0"/>
+      <w:outlineLvl w:val="1"/>
+    </w:pPr>
+    <w:rPr>
+      <w:rFonts w:asciiTheme="majorHAnsi" w:eastAsiaTheme="majorEastAsia" w:hAnsiTheme="majorHAnsi" w:cstheme="majorBidi"/>
+      <w:color w:val="2E74B5" w:themeColor="accent1" w:themeShade="BF"/>
+      <w:sz w:val="26"/>
+      <w:szCs w:val="26"/>
+    </w:rPr>
+  </w:style>
+  <w:style w:type="paragraph" w:styleId="berschrift3">
+    <w:name w:val="heading 3"/>
+    <w:basedOn w:val="Standard"/>
+    <w:next w:val="Standard"/>
+    <w:link w:val="berschrift3Zchn"/>
+    <w:uiPriority w:val="9"/>
+    <w:unhideWhenUsed/>
+    <w:qFormat/>
+    <w:rsid w:val="00817A70"/>
+    <w:pPr>
+      <w:keepNext/>
+      <w:keepLines/>
+      <w:spacing w:before="40" w:after="0"/>
+      <w:outlineLvl w:val="2"/>
+    </w:pPr>
+    <w:rPr>
+      <w:rFonts w:asciiTheme="majorHAnsi" w:eastAsiaTheme="majorEastAsia" w:hAnsiTheme="majorHAnsi" w:cstheme="majorBidi"/>
+      <w:color w:val="1F4D78" w:themeColor="accent1" w:themeShade="7F"/>
+      <w:sz w:val="24"/>
+      <w:szCs w:val="24"/>
+    </w:rPr>
+  </w:style>
+  <w:style w:type="character" w:default="1" w:styleId="Absatz-Standardschriftart">
+    <w:name w:val="Default Paragraph Font"/>
+    <w:uiPriority w:val="1"/>
+    <w:semiHidden/>
+    <w:unhideWhenUsed/>
+  </w:style>
+  <w:style w:type="table" w:default="1" w:styleId="NormaleTabelle">
+    <w:name w:val="Normal Table"/>
+    <w:uiPriority w:val="99"/>
+    <w:semiHidden/>
+    <w:unhideWhenUsed/>
+    <w:tblPr>
+      <w:tblInd w:w="0" w:type="dxa"/>
+      <w:tblCellMar>
+        <w:top w:w="0" w:type="dxa"/>
+        <w:left w:w="108" w:type="dxa"/>
+        <w:bottom w:w="0" w:type="dxa"/>
+        <w:right w:w="108" w:type="dxa"/>
+      </w:tblCellMar>
+    </w:tblPr>
+  </w:style>
+  <w:style w:type="numbering" w:default="1" w:styleId="KeineListe">
+    <w:name w:val="No List"/>
+    <w:uiPriority w:val="99"/>
+    <w:semiHidden/>
+    <w:unhideWhenUsed/>
+  </w:style>
+  <w:style w:type="character" w:customStyle="1" w:styleId="berschrift1Zchn">
+    <w:name w:val="Überschrift 1 Zchn"/>
+    <w:basedOn w:val="Absatz-Standardschriftart"/>
+    <w:link w:val="berschrift1"/>
+    <w:uiPriority w:val="9"/>
+    <w:rsid w:val="006E4808"/>
+    <w:rPr>
+      <w:rFonts w:asciiTheme="majorHAnsi" w:eastAsiaTheme="majorEastAsia" w:hAnsiTheme="majorHAnsi" w:cstheme="majorBidi"/>
+      <w:color w:val="2E74B5" w:themeColor="accent1" w:themeShade="BF"/>
+      <w:sz w:val="32"/>
+      <w:szCs w:val="32"/>
+    </w:rPr>
+  </w:style>
+  <w:style w:type="paragraph" w:styleId="Titel">
+    <w:name w:val="Title"/>
+    <w:basedOn w:val="Standard"/>
+    <w:next w:val="Standard"/>
+    <w:link w:val="TitelZchn"/>
+    <w:uiPriority w:val="10"/>
+    <w:qFormat/>
+    <w:rsid w:val="00485909"/>
+    <w:pPr>
+      <w:spacing w:after="0" w:line="240" w:lineRule="auto"/>
+      <w:contextualSpacing/>
+    </w:pPr>
+    <w:rPr>
+      <w:rFonts w:asciiTheme="majorHAnsi" w:eastAsiaTheme="majorEastAsia" w:hAnsiTheme="majorHAnsi" w:cstheme="majorBidi"/>
+      <w:spacing w:val="-10"/>
+      <w:kern w:val="28"/>
+      <w:sz w:val="56"/>
+      <w:szCs w:val="56"/>
+    </w:rPr>
+  </w:style>
+  <w:style w:type="character" w:customStyle="1" w:styleId="TitelZchn">
+    <w:name w:val="Titel Zchn"/>
+    <w:basedOn w:val="Absatz-Standardschriftart"/>
+    <w:link w:val="Titel"/>
+    <w:uiPriority w:val="10"/>
+    <w:rsid w:val="00485909"/>
+    <w:rPr>
+      <w:rFonts w:asciiTheme="majorHAnsi" w:eastAsiaTheme="majorEastAsia" w:hAnsiTheme="majorHAnsi" w:cstheme="majorBidi"/>
+      <w:spacing w:val="-10"/>
+      <w:kern w:val="28"/>
+      <w:sz w:val="56"/>
+      <w:szCs w:val="56"/>
+    </w:rPr>
+  </w:style>
+  <w:style w:type="paragraph" w:styleId="Untertitel">
+    <w:name w:val="Subtitle"/>
+    <w:basedOn w:val="Standard"/>
+    <w:next w:val="Standard"/>
+    <w:link w:val="UntertitelZchn"/>
+    <w:uiPriority w:val="11"/>
+    <w:qFormat/>
+    <w:rsid w:val="00485909"/>
+    <w:pPr>
+      <w:numPr>
+        <w:ilvl w:val="1"/>
+      </w:numPr>
+    </w:pPr>
+    <w:rPr>
+      <w:rFonts w:eastAsiaTheme="minorEastAsia"/>
+      <w:color w:val="5A5A5A" w:themeColor="text1" w:themeTint="A5"/>
+      <w:spacing w:val="15"/>
+    </w:rPr>
+  </w:style>
+  <w:style w:type="character" w:customStyle="1" w:styleId="UntertitelZchn">
+    <w:name w:val="Untertitel Zchn"/>
+    <w:basedOn w:val="Absatz-Standardschriftart"/>
+    <w:link w:val="Untertitel"/>
+    <w:uiPriority w:val="11"/>
+    <w:rsid w:val="00485909"/>
+    <w:rPr>
+      <w:rFonts w:eastAsiaTheme="minorEastAsia"/>
+      <w:color w:val="5A5A5A" w:themeColor="text1" w:themeTint="A5"/>
+      <w:spacing w:val="15"/>
+    </w:rPr>
+  </w:style>
+  <w:style w:type="paragraph" w:styleId="Listenabsatz">
+    <w:name w:val="List Paragraph"/>
+    <w:basedOn w:val="Standard"/>
+    <w:uiPriority w:val="34"/>
+    <w:qFormat/>
+    <w:rsid w:val="00485909"/>
+    <w:pPr>
+      <w:ind w:left="720"/>
+      <w:contextualSpacing/>
+    </w:pPr>
+  </w:style>
+  <w:style w:type="character" w:customStyle="1" w:styleId="berschrift2Zchn">
+    <w:name w:val="Überschrift 2 Zchn"/>
+    <w:basedOn w:val="Absatz-Standardschriftart"/>
+    <w:link w:val="berschrift2"/>
+    <w:uiPriority w:val="9"/>
+    <w:rsid w:val="009B200F"/>
+    <w:rPr>
+      <w:rFonts w:asciiTheme="majorHAnsi" w:eastAsiaTheme="majorEastAsia" w:hAnsiTheme="majorHAnsi" w:cstheme="majorBidi"/>
+      <w:color w:val="2E74B5" w:themeColor="accent1" w:themeShade="BF"/>
+      <w:sz w:val="26"/>
+      <w:szCs w:val="26"/>
+    </w:rPr>
+  </w:style>
+  <w:style w:type="character" w:customStyle="1" w:styleId="berschrift3Zchn">
+    <w:name w:val="Überschrift 3 Zchn"/>
+    <w:basedOn w:val="Absatz-Standardschriftart"/>
+    <w:link w:val="berschrift3"/>
+    <w:uiPriority w:val="9"/>
+    <w:rsid w:val="00817A70"/>
+    <w:rPr>
+      <w:rFonts w:asciiTheme="majorHAnsi" w:eastAsiaTheme="majorEastAsia" w:hAnsiTheme="majorHAnsi" w:cstheme="majorBidi"/>
+      <w:color w:val="1F4D78" w:themeColor="accent1" w:themeShade="7F"/>
+      <w:sz w:val="24"/>
+      <w:szCs w:val="24"/>
+    </w:rPr>
+  </w:style>
+  <w:style w:type="paragraph" w:styleId="Beschriftung">
+    <w:name w:val="caption"/>
+    <w:basedOn w:val="Standard"/>
+    <w:next w:val="Standard"/>
+    <w:uiPriority w:val="35"/>
+    <w:unhideWhenUsed/>
+    <w:qFormat/>
+    <w:rsid w:val="009B200F"/>
+    <w:pPr>
+      <w:spacing w:after="200" w:line="240" w:lineRule="auto"/>
+    </w:pPr>
+    <w:rPr>
+      <w:b/>
+      <w:bCs/>
+      <w:color w:val="5B9BD5" w:themeColor="accent1"/>
+      <w:sz w:val="18"/>
+      <w:szCs w:val="18"/>
     </w:rPr>
   </w:style>
 </w:styles>
@@ -1099,7 +1343,7 @@
     </a:clrScheme>
     <a:fontScheme name="Office">
       <a:majorFont>
-        <a:latin typeface="Calibri Light" panose="020F0302020204030204"/>
+        <a:latin typeface="Calibri Light"/>
         <a:ea typeface=""/>
         <a:cs typeface=""/>
         <a:font script="Jpan" typeface="ＭＳ ゴシック"/>
@@ -1134,7 +1378,7 @@
         <a:font script="Geor" typeface="Sylfaen"/>
       </a:majorFont>
       <a:minorFont>
-        <a:latin typeface="Calibri" panose="020F0502020204030204"/>
+        <a:latin typeface="Calibri"/>
         <a:ea typeface=""/>
         <a:cs typeface=""/>
         <a:font script="Jpan" typeface="ＭＳ 明朝"/>
@@ -1311,8 +1555,20 @@
   <a:extraClrSchemeLst/>
   <a:extLst>
     <a:ext uri="{05A4C25C-085E-4340-85A3-A5531E510DB2}">
-      <thm15:themeFamily xmlns:thm15="http://schemas.microsoft.com/office/thememl/2012/main" name="Office Theme" id="{62F939B6-93AF-4DB8-9C6B-D6C7DFDC589F}" vid="{4A3C46E8-61CC-4603-A589-7422A47A8E4A}"/>
+      <thm15:themeFamily xmlns:thm15="http://schemas.microsoft.com/office/thememl/2012/main" xmlns="" name="Office Theme" id="{62F939B6-93AF-4DB8-9C6B-D6C7DFDC589F}" vid="{4A3C46E8-61CC-4603-A589-7422A47A8E4A}"/>
     </a:ext>
   </a:extLst>
 </a:theme>
+</file>
+
+<file path=customXml/item1.xml><?xml version="1.0" encoding="utf-8"?>
+<b:Sources xmlns:b="http://schemas.openxmlformats.org/officeDocument/2006/bibliography" xmlns="http://schemas.openxmlformats.org/officeDocument/2006/bibliography" SelectedStyle="\APA.XSL" StyleName="APA"/>
+</file>
+
+<file path=customXml/itemProps1.xml><?xml version="1.0" encoding="utf-8"?>
+<ds:datastoreItem xmlns:ds="http://schemas.openxmlformats.org/officeDocument/2006/customXml" ds:itemID="{C1E8616B-A339-4D5B-A76B-E12246BF4BE4}">
+  <ds:schemaRefs>
+    <ds:schemaRef ds:uri="http://schemas.openxmlformats.org/officeDocument/2006/bibliography"/>
+  </ds:schemaRefs>
+</ds:datastoreItem>
 </file>
</xml_diff>